<commit_message>
Atualizando Abstract, Resumo e Considerações finais do TG
</commit_message>
<xml_diff>
--- a/TG.docx
+++ b/TG.docx
@@ -220,17 +220,15 @@
         <w:jc w:val="center"/>
         <w:rPr>
           <w:b/>
-          <w:color w:val="00B050"/>
           <w:sz w:val="32"/>
         </w:rPr>
       </w:pPr>
       <w:r>
         <w:rPr>
           <w:b/>
-          <w:color w:val="00B050"/>
           <w:sz w:val="32"/>
         </w:rPr>
-        <w:t>TÍTULO DO TRABALHO DE GRADUAÇÃO</w:t>
+        <w:t>M&amp;F DASHBOARD</w:t>
       </w:r>
     </w:p>
     <w:p>
@@ -614,17 +612,15 @@
         <w:jc w:val="center"/>
         <w:rPr>
           <w:b/>
-          <w:color w:val="00B050"/>
           <w:sz w:val="32"/>
         </w:rPr>
       </w:pPr>
       <w:r>
         <w:rPr>
           <w:b/>
-          <w:color w:val="00B050"/>
           <w:sz w:val="32"/>
         </w:rPr>
-        <w:t>TÍTULO DO TRABALHO DE GRADUAÇÃO</w:t>
+        <w:t>M&amp;F DASHBOARD</w:t>
       </w:r>
     </w:p>
     <w:p>
@@ -1869,9 +1865,16 @@
         <w:rPr>
           <w:b/>
           <w:bCs/>
+        </w:rPr>
+        <w:t>M&amp;F DASHBOARD</w:t>
+      </w:r>
+      <w:r>
+        <w:rPr>
+          <w:b/>
+          <w:bCs/>
           <w:color w:val="00B050"/>
         </w:rPr>
-        <w:t xml:space="preserve">Título do Trabalho de Graduação. </w:t>
+        <w:t xml:space="preserve">. </w:t>
       </w:r>
       <w:r>
         <w:rPr>
@@ -1950,10 +1953,7 @@
         <w:t xml:space="preserve">TÍTULO DO TRABALHO: </w:t>
       </w:r>
       <w:r>
-        <w:rPr>
-          <w:color w:val="00B050"/>
-        </w:rPr>
-        <w:t>Título do Trabalho de Graduação</w:t>
+        <w:t>M&amp;F DASHBOARD</w:t>
       </w:r>
       <w:r>
         <w:t xml:space="preserve"> </w:t>
@@ -2158,20 +2158,16 @@
         <w:jc w:val="center"/>
         <w:rPr>
           <w:b/>
-          <w:color w:val="00B050"/>
           <w:sz w:val="32"/>
         </w:rPr>
       </w:pPr>
-      <w:bookmarkStart w:id="1" w:name="_Toc483915924"/>
-      <w:r>
-        <w:rPr>
-          <w:b/>
-          <w:color w:val="00B050"/>
+      <w:r>
+        <w:rPr>
+          <w:b/>
           <w:sz w:val="32"/>
         </w:rPr>
-        <w:t>TÍTULO DO TRABALHO DE GRADUAÇÃO</w:t>
-      </w:r>
-      <w:bookmarkEnd w:id="1"/>
+        <w:t>M&amp;F DASHBOARD</w:t>
+      </w:r>
     </w:p>
     <w:p>
       <w:pPr>
@@ -2713,43 +2709,36 @@
     </w:p>
     <w:p>
       <w:pPr>
-        <w:widowControl w:val="0"/>
         <w:spacing w:line="360" w:lineRule="auto"/>
         <w:ind w:firstLine="709"/>
         <w:jc w:val="both"/>
-      </w:pPr>
-    </w:p>
-    <w:p>
-      <w:pPr>
-        <w:widowControl w:val="0"/>
-        <w:spacing w:line="360" w:lineRule="auto"/>
-        <w:jc w:val="both"/>
-      </w:pPr>
-      <w:r>
-        <w:t xml:space="preserve">Apresentação concisa dos pontos relevantes do documento deve ser exposta no resumo. No presente caso o resumo será informativo, assim deverá ressaltar o objetivo, a metodologia, os resultados e as conclusões do documento. A ordem desses itens depende do tratamento </w:t>
-      </w:r>
-      <w:r>
-        <w:t xml:space="preserve">que cada item recebe no documento original. O resumo deve ser composto por uma </w:t>
-      </w:r>
-      <w:r>
-        <w:t>sequência</w:t>
-      </w:r>
-      <w:r>
-        <w:t xml:space="preserve"> de frases concisas</w:t>
-      </w:r>
-      <w:r>
-        <w:t xml:space="preserve">, afirmativas e não em enumeração de tópicos. Deve ser escrita em parágrafo único e espaçamento de 1,5 linhas. A primeira frase deve ser significativa, explicando o tema principal do documento. Deve-se usar o verbo na voz ativa e na terceira pessoa do singular. Quanto a sua extensão, o resumo deve possuir de 150 a 500 palavras. </w:t>
-      </w:r>
-    </w:p>
-    <w:p>
-      <w:pPr>
-        <w:spacing w:line="360" w:lineRule="auto"/>
-        <w:ind w:firstLine="709"/>
-        <w:jc w:val="both"/>
         <w:rPr>
           <w:lang w:eastAsia="en-US"/>
         </w:rPr>
       </w:pPr>
+      <w:r>
+        <w:t xml:space="preserve">O presente trabalho se alinha </w:t>
+      </w:r>
+      <w:r>
+        <w:t>à</w:t>
+      </w:r>
+      <w:r>
+        <w:t xml:space="preserve"> Conclusão de Curso, tendo em vista o tema da importância do software gerencial para relatórios de amostragem na empresa M&amp;F Soluções em Tecnologia, para tomada de decisões. A empresa está localizada em São José dos Campos, SP. O objetivo da presente pesquisa foi identificar os problemas gerados pela falta de informação presente e organizada, tendo em vista que hoje os principais problemas das pequenas e médias empresas é o acesso a </w:t>
+      </w:r>
+      <w:r>
+        <w:t>ferramentas</w:t>
+      </w:r>
+      <w:r>
+        <w:t xml:space="preserve"> desenvolvidas paras suas realidades e não softwares genéricos onde nem tudo se aplicará. A abordagem utilizada foi por intermédio de entrevista com o CEO da empresa Sr. Fabiano </w:t>
+      </w:r>
+      <w:proofErr w:type="spellStart"/>
+      <w:r>
+        <w:t>Sabha</w:t>
+      </w:r>
+      <w:proofErr w:type="spellEnd"/>
+      <w:r>
+        <w:t>, de natureza aplicada e a abordagem classifica-se como pesquisa qualitativa. Quanto aos objetivos da pesquisa se classifica como exploratória, os procedimentos técnicos foram explorados de acordo com a necessidade e desenvolvimento do software, a investigação se classifica como bibliográfica, documentacional, e pesquisa de campo por intermédio de reuniões digitais para coleta de dados, coletados os dados o referencial teórico abstrai que o desenvolvimento da empresa e seus colaboradores necessita veementemente de um software de gestão com ênfase em informações gerenciais.</w:t>
+      </w:r>
     </w:p>
     <w:p>
       <w:pPr>
@@ -2764,17 +2753,30 @@
         <w:t>Palavras-Chave</w:t>
       </w:r>
       <w:r>
-        <w:t>: Com um mínimo de 3 e no máximo 6 palavras, separadas entre si por ponto e vírgula “;” e finalizadas por ponto. As palavras-chave são</w:t>
-      </w:r>
-      <w:r>
-        <w:rPr>
-          <w:b/>
-          <w:bCs/>
+        <w:t xml:space="preserve">: </w:t>
+      </w:r>
+      <w:r>
+        <w:rPr>
+          <w:color w:val="FF0000"/>
+        </w:rPr>
+        <w:t>Com um mínimo de 3 e no máximo 6 palavras, separadas entre si por ponto e vírgula “;” e finalizadas por ponto. As palavras-chave são</w:t>
+      </w:r>
+      <w:r>
+        <w:rPr>
+          <w:b/>
+          <w:bCs/>
+          <w:color w:val="FF0000"/>
         </w:rPr>
         <w:t xml:space="preserve"> </w:t>
       </w:r>
       <w:r>
-        <w:t>palavras representativas do conteúdo do documento.</w:t>
+        <w:rPr>
+          <w:color w:val="FF0000"/>
+        </w:rPr>
+        <w:t>palavras representativas do conteúdo do documento</w:t>
+      </w:r>
+      <w:r>
+        <w:t>.</w:t>
       </w:r>
     </w:p>
     <w:p>
@@ -2826,40 +2828,6 @@
     </w:p>
     <w:p>
       <w:pPr>
-        <w:pStyle w:val="CorpodeTexto0"/>
-        <w:rPr>
-          <w:rFonts w:ascii="Times New Roman" w:hAnsi="Times New Roman" w:cs="Times New Roman"/>
-          <w:color w:val="888888"/>
-        </w:rPr>
-      </w:pPr>
-      <w:r>
-        <w:rPr>
-          <w:rFonts w:ascii="Times New Roman" w:hAnsi="Times New Roman" w:cs="Times New Roman"/>
-          <w:sz w:val="24"/>
-          <w:szCs w:val="24"/>
-        </w:rPr>
-        <w:t xml:space="preserve">O abstract é o resumo da obra em língua estrangeira, que basicamente segue o mesmo conceito e as mesmas regras que o texto em português. Recomenda-se que para o texto do abstract o autor traduza a versão do resumo em português e faça, se necessário, os ajustes referentes à conversão dos idiomas. É importante observar que o título e texto </w:t>
-      </w:r>
-      <w:r>
-        <w:rPr>
-          <w:rFonts w:ascii="Times New Roman" w:hAnsi="Times New Roman" w:cs="Times New Roman"/>
-          <w:sz w:val="24"/>
-          <w:szCs w:val="24"/>
-          <w:u w:val="single"/>
-        </w:rPr>
-        <w:t>NÃO DEVEM</w:t>
-      </w:r>
-      <w:r>
-        <w:rPr>
-          <w:rFonts w:ascii="Times New Roman" w:hAnsi="Times New Roman" w:cs="Times New Roman"/>
-          <w:sz w:val="24"/>
-          <w:szCs w:val="24"/>
-        </w:rPr>
-        <w:t xml:space="preserve"> estar em itálico.</w:t>
-      </w:r>
-    </w:p>
-    <w:p>
-      <w:pPr>
         <w:spacing w:line="480" w:lineRule="auto"/>
         <w:ind w:firstLine="708"/>
         <w:jc w:val="both"/>
@@ -2867,6 +2835,1902 @@
           <w:lang w:eastAsia="en-US"/>
         </w:rPr>
       </w:pPr>
+      <w:r>
+        <w:rPr>
+          <w:rFonts w:eastAsia="MS Mincho"/>
+        </w:rPr>
+        <w:t xml:space="preserve">The </w:t>
+      </w:r>
+      <w:proofErr w:type="spellStart"/>
+      <w:r>
+        <w:rPr>
+          <w:rFonts w:eastAsia="MS Mincho"/>
+        </w:rPr>
+        <w:t>present</w:t>
+      </w:r>
+      <w:proofErr w:type="spellEnd"/>
+      <w:r>
+        <w:rPr>
+          <w:rFonts w:eastAsia="MS Mincho"/>
+        </w:rPr>
+        <w:t xml:space="preserve"> </w:t>
+      </w:r>
+      <w:proofErr w:type="spellStart"/>
+      <w:r>
+        <w:rPr>
+          <w:rFonts w:eastAsia="MS Mincho"/>
+        </w:rPr>
+        <w:t>work</w:t>
+      </w:r>
+      <w:proofErr w:type="spellEnd"/>
+      <w:r>
+        <w:rPr>
+          <w:rFonts w:eastAsia="MS Mincho"/>
+        </w:rPr>
+        <w:t xml:space="preserve"> </w:t>
+      </w:r>
+      <w:proofErr w:type="spellStart"/>
+      <w:r>
+        <w:rPr>
+          <w:rFonts w:eastAsia="MS Mincho"/>
+        </w:rPr>
+        <w:t>is</w:t>
+      </w:r>
+      <w:proofErr w:type="spellEnd"/>
+      <w:r>
+        <w:rPr>
+          <w:rFonts w:eastAsia="MS Mincho"/>
+        </w:rPr>
+        <w:t xml:space="preserve"> in </w:t>
+      </w:r>
+      <w:proofErr w:type="spellStart"/>
+      <w:r>
+        <w:rPr>
+          <w:rFonts w:eastAsia="MS Mincho"/>
+        </w:rPr>
+        <w:t>line</w:t>
+      </w:r>
+      <w:proofErr w:type="spellEnd"/>
+      <w:r>
+        <w:rPr>
+          <w:rFonts w:eastAsia="MS Mincho"/>
+        </w:rPr>
+        <w:t xml:space="preserve"> </w:t>
+      </w:r>
+      <w:proofErr w:type="spellStart"/>
+      <w:r>
+        <w:rPr>
+          <w:rFonts w:eastAsia="MS Mincho"/>
+        </w:rPr>
+        <w:t>with</w:t>
+      </w:r>
+      <w:proofErr w:type="spellEnd"/>
+      <w:r>
+        <w:rPr>
+          <w:rFonts w:eastAsia="MS Mincho"/>
+        </w:rPr>
+        <w:t xml:space="preserve"> </w:t>
+      </w:r>
+      <w:proofErr w:type="spellStart"/>
+      <w:r>
+        <w:rPr>
+          <w:rFonts w:eastAsia="MS Mincho"/>
+        </w:rPr>
+        <w:t>Course</w:t>
+      </w:r>
+      <w:proofErr w:type="spellEnd"/>
+      <w:r>
+        <w:rPr>
+          <w:rFonts w:eastAsia="MS Mincho"/>
+        </w:rPr>
+        <w:t xml:space="preserve"> </w:t>
+      </w:r>
+      <w:proofErr w:type="spellStart"/>
+      <w:r>
+        <w:rPr>
+          <w:rFonts w:eastAsia="MS Mincho"/>
+        </w:rPr>
+        <w:t>Conclusion</w:t>
+      </w:r>
+      <w:proofErr w:type="spellEnd"/>
+      <w:r>
+        <w:rPr>
+          <w:rFonts w:eastAsia="MS Mincho"/>
+        </w:rPr>
+        <w:t xml:space="preserve">, in </w:t>
+      </w:r>
+      <w:proofErr w:type="spellStart"/>
+      <w:r>
+        <w:rPr>
+          <w:rFonts w:eastAsia="MS Mincho"/>
+        </w:rPr>
+        <w:t>view</w:t>
+      </w:r>
+      <w:proofErr w:type="spellEnd"/>
+      <w:r>
+        <w:rPr>
+          <w:rFonts w:eastAsia="MS Mincho"/>
+        </w:rPr>
+        <w:t xml:space="preserve"> </w:t>
+      </w:r>
+      <w:proofErr w:type="spellStart"/>
+      <w:r>
+        <w:rPr>
+          <w:rFonts w:eastAsia="MS Mincho"/>
+        </w:rPr>
+        <w:t>of</w:t>
+      </w:r>
+      <w:proofErr w:type="spellEnd"/>
+      <w:r>
+        <w:rPr>
+          <w:rFonts w:eastAsia="MS Mincho"/>
+        </w:rPr>
+        <w:t xml:space="preserve"> </w:t>
+      </w:r>
+      <w:proofErr w:type="spellStart"/>
+      <w:r>
+        <w:rPr>
+          <w:rFonts w:eastAsia="MS Mincho"/>
+        </w:rPr>
+        <w:t>the</w:t>
+      </w:r>
+      <w:proofErr w:type="spellEnd"/>
+      <w:r>
+        <w:rPr>
+          <w:rFonts w:eastAsia="MS Mincho"/>
+        </w:rPr>
+        <w:t xml:space="preserve"> </w:t>
+      </w:r>
+      <w:proofErr w:type="spellStart"/>
+      <w:r>
+        <w:rPr>
+          <w:rFonts w:eastAsia="MS Mincho"/>
+        </w:rPr>
+        <w:t>theme</w:t>
+      </w:r>
+      <w:proofErr w:type="spellEnd"/>
+      <w:r>
+        <w:rPr>
+          <w:rFonts w:eastAsia="MS Mincho"/>
+        </w:rPr>
+        <w:t xml:space="preserve"> </w:t>
+      </w:r>
+      <w:proofErr w:type="spellStart"/>
+      <w:r>
+        <w:rPr>
+          <w:rFonts w:eastAsia="MS Mincho"/>
+        </w:rPr>
+        <w:t>of</w:t>
+      </w:r>
+      <w:proofErr w:type="spellEnd"/>
+      <w:r>
+        <w:rPr>
+          <w:rFonts w:eastAsia="MS Mincho"/>
+        </w:rPr>
+        <w:t xml:space="preserve"> </w:t>
+      </w:r>
+      <w:proofErr w:type="spellStart"/>
+      <w:r>
+        <w:rPr>
+          <w:rFonts w:eastAsia="MS Mincho"/>
+        </w:rPr>
+        <w:t>the</w:t>
+      </w:r>
+      <w:proofErr w:type="spellEnd"/>
+      <w:r>
+        <w:rPr>
+          <w:rFonts w:eastAsia="MS Mincho"/>
+        </w:rPr>
+        <w:t xml:space="preserve"> </w:t>
+      </w:r>
+      <w:proofErr w:type="spellStart"/>
+      <w:r>
+        <w:rPr>
+          <w:rFonts w:eastAsia="MS Mincho"/>
+        </w:rPr>
+        <w:t>importance</w:t>
+      </w:r>
+      <w:proofErr w:type="spellEnd"/>
+      <w:r>
+        <w:rPr>
+          <w:rFonts w:eastAsia="MS Mincho"/>
+        </w:rPr>
+        <w:t xml:space="preserve"> </w:t>
+      </w:r>
+      <w:proofErr w:type="spellStart"/>
+      <w:r>
+        <w:rPr>
+          <w:rFonts w:eastAsia="MS Mincho"/>
+        </w:rPr>
+        <w:t>of</w:t>
+      </w:r>
+      <w:proofErr w:type="spellEnd"/>
+      <w:r>
+        <w:rPr>
+          <w:rFonts w:eastAsia="MS Mincho"/>
+        </w:rPr>
+        <w:t xml:space="preserve"> management software for </w:t>
+      </w:r>
+      <w:proofErr w:type="spellStart"/>
+      <w:r>
+        <w:rPr>
+          <w:rFonts w:eastAsia="MS Mincho"/>
+        </w:rPr>
+        <w:t>sampling</w:t>
+      </w:r>
+      <w:proofErr w:type="spellEnd"/>
+      <w:r>
+        <w:rPr>
+          <w:rFonts w:eastAsia="MS Mincho"/>
+        </w:rPr>
+        <w:t xml:space="preserve"> </w:t>
+      </w:r>
+      <w:proofErr w:type="spellStart"/>
+      <w:r>
+        <w:rPr>
+          <w:rFonts w:eastAsia="MS Mincho"/>
+        </w:rPr>
+        <w:t>reports</w:t>
+      </w:r>
+      <w:proofErr w:type="spellEnd"/>
+      <w:r>
+        <w:rPr>
+          <w:rFonts w:eastAsia="MS Mincho"/>
+        </w:rPr>
+        <w:t xml:space="preserve"> in </w:t>
+      </w:r>
+      <w:proofErr w:type="spellStart"/>
+      <w:r>
+        <w:rPr>
+          <w:rFonts w:eastAsia="MS Mincho"/>
+        </w:rPr>
+        <w:t>the</w:t>
+      </w:r>
+      <w:proofErr w:type="spellEnd"/>
+      <w:r>
+        <w:rPr>
+          <w:rFonts w:eastAsia="MS Mincho"/>
+        </w:rPr>
+        <w:t xml:space="preserve"> </w:t>
+      </w:r>
+      <w:proofErr w:type="spellStart"/>
+      <w:r>
+        <w:rPr>
+          <w:rFonts w:eastAsia="MS Mincho"/>
+        </w:rPr>
+        <w:t>company</w:t>
+      </w:r>
+      <w:proofErr w:type="spellEnd"/>
+      <w:r>
+        <w:rPr>
+          <w:rFonts w:eastAsia="MS Mincho"/>
+        </w:rPr>
+        <w:t xml:space="preserve"> M&amp;F Soluções em Tecnologia, for </w:t>
+      </w:r>
+      <w:proofErr w:type="spellStart"/>
+      <w:r>
+        <w:rPr>
+          <w:rFonts w:eastAsia="MS Mincho"/>
+        </w:rPr>
+        <w:t>decision</w:t>
+      </w:r>
+      <w:proofErr w:type="spellEnd"/>
+      <w:r>
+        <w:rPr>
+          <w:rFonts w:eastAsia="MS Mincho"/>
+        </w:rPr>
+        <w:t xml:space="preserve"> making. The </w:t>
+      </w:r>
+      <w:proofErr w:type="spellStart"/>
+      <w:r>
+        <w:rPr>
+          <w:rFonts w:eastAsia="MS Mincho"/>
+        </w:rPr>
+        <w:t>company</w:t>
+      </w:r>
+      <w:proofErr w:type="spellEnd"/>
+      <w:r>
+        <w:rPr>
+          <w:rFonts w:eastAsia="MS Mincho"/>
+        </w:rPr>
+        <w:t xml:space="preserve"> is </w:t>
+      </w:r>
+      <w:proofErr w:type="spellStart"/>
+      <w:r>
+        <w:rPr>
+          <w:rFonts w:eastAsia="MS Mincho"/>
+        </w:rPr>
+        <w:t>located</w:t>
+      </w:r>
+      <w:proofErr w:type="spellEnd"/>
+      <w:r>
+        <w:rPr>
+          <w:rFonts w:eastAsia="MS Mincho"/>
+        </w:rPr>
+        <w:t xml:space="preserve"> in São José dos Campos, SP. The </w:t>
+      </w:r>
+      <w:proofErr w:type="spellStart"/>
+      <w:r>
+        <w:rPr>
+          <w:rFonts w:eastAsia="MS Mincho"/>
+        </w:rPr>
+        <w:t>objective</w:t>
+      </w:r>
+      <w:proofErr w:type="spellEnd"/>
+      <w:r>
+        <w:rPr>
+          <w:rFonts w:eastAsia="MS Mincho"/>
+        </w:rPr>
+        <w:t xml:space="preserve"> </w:t>
+      </w:r>
+      <w:proofErr w:type="spellStart"/>
+      <w:r>
+        <w:rPr>
+          <w:rFonts w:eastAsia="MS Mincho"/>
+        </w:rPr>
+        <w:t>of</w:t>
+      </w:r>
+      <w:proofErr w:type="spellEnd"/>
+      <w:r>
+        <w:rPr>
+          <w:rFonts w:eastAsia="MS Mincho"/>
+        </w:rPr>
+        <w:t xml:space="preserve"> </w:t>
+      </w:r>
+      <w:proofErr w:type="spellStart"/>
+      <w:r>
+        <w:rPr>
+          <w:rFonts w:eastAsia="MS Mincho"/>
+        </w:rPr>
+        <w:t>this</w:t>
+      </w:r>
+      <w:proofErr w:type="spellEnd"/>
+      <w:r>
+        <w:rPr>
+          <w:rFonts w:eastAsia="MS Mincho"/>
+        </w:rPr>
+        <w:t xml:space="preserve"> </w:t>
+      </w:r>
+      <w:proofErr w:type="spellStart"/>
+      <w:r>
+        <w:rPr>
+          <w:rFonts w:eastAsia="MS Mincho"/>
+        </w:rPr>
+        <w:t>research</w:t>
+      </w:r>
+      <w:proofErr w:type="spellEnd"/>
+      <w:r>
+        <w:rPr>
+          <w:rFonts w:eastAsia="MS Mincho"/>
+        </w:rPr>
+        <w:t xml:space="preserve"> </w:t>
+      </w:r>
+      <w:proofErr w:type="spellStart"/>
+      <w:r>
+        <w:rPr>
+          <w:rFonts w:eastAsia="MS Mincho"/>
+        </w:rPr>
+        <w:t>was</w:t>
+      </w:r>
+      <w:proofErr w:type="spellEnd"/>
+      <w:r>
+        <w:rPr>
+          <w:rFonts w:eastAsia="MS Mincho"/>
+        </w:rPr>
+        <w:t xml:space="preserve"> </w:t>
+      </w:r>
+      <w:proofErr w:type="spellStart"/>
+      <w:r>
+        <w:rPr>
+          <w:rFonts w:eastAsia="MS Mincho"/>
+        </w:rPr>
+        <w:t>to</w:t>
+      </w:r>
+      <w:proofErr w:type="spellEnd"/>
+      <w:r>
+        <w:rPr>
+          <w:rFonts w:eastAsia="MS Mincho"/>
+        </w:rPr>
+        <w:t xml:space="preserve"> </w:t>
+      </w:r>
+      <w:proofErr w:type="spellStart"/>
+      <w:r>
+        <w:rPr>
+          <w:rFonts w:eastAsia="MS Mincho"/>
+        </w:rPr>
+        <w:t>identify</w:t>
+      </w:r>
+      <w:proofErr w:type="spellEnd"/>
+      <w:r>
+        <w:rPr>
+          <w:rFonts w:eastAsia="MS Mincho"/>
+        </w:rPr>
+        <w:t xml:space="preserve"> </w:t>
+      </w:r>
+      <w:proofErr w:type="spellStart"/>
+      <w:r>
+        <w:rPr>
+          <w:rFonts w:eastAsia="MS Mincho"/>
+        </w:rPr>
+        <w:t>the</w:t>
+      </w:r>
+      <w:proofErr w:type="spellEnd"/>
+      <w:r>
+        <w:rPr>
+          <w:rFonts w:eastAsia="MS Mincho"/>
+        </w:rPr>
+        <w:t xml:space="preserve"> </w:t>
+      </w:r>
+      <w:proofErr w:type="spellStart"/>
+      <w:r>
+        <w:rPr>
+          <w:rFonts w:eastAsia="MS Mincho"/>
+        </w:rPr>
+        <w:t>problems</w:t>
+      </w:r>
+      <w:proofErr w:type="spellEnd"/>
+      <w:r>
+        <w:rPr>
+          <w:rFonts w:eastAsia="MS Mincho"/>
+        </w:rPr>
+        <w:t xml:space="preserve"> </w:t>
+      </w:r>
+      <w:proofErr w:type="spellStart"/>
+      <w:r>
+        <w:rPr>
+          <w:rFonts w:eastAsia="MS Mincho"/>
+        </w:rPr>
+        <w:t>generated</w:t>
+      </w:r>
+      <w:proofErr w:type="spellEnd"/>
+      <w:r>
+        <w:rPr>
+          <w:rFonts w:eastAsia="MS Mincho"/>
+        </w:rPr>
+        <w:t xml:space="preserve"> </w:t>
+      </w:r>
+      <w:proofErr w:type="spellStart"/>
+      <w:r>
+        <w:rPr>
+          <w:rFonts w:eastAsia="MS Mincho"/>
+        </w:rPr>
+        <w:t>by</w:t>
+      </w:r>
+      <w:proofErr w:type="spellEnd"/>
+      <w:r>
+        <w:rPr>
+          <w:rFonts w:eastAsia="MS Mincho"/>
+        </w:rPr>
+        <w:t xml:space="preserve"> </w:t>
+      </w:r>
+      <w:proofErr w:type="spellStart"/>
+      <w:r>
+        <w:rPr>
+          <w:rFonts w:eastAsia="MS Mincho"/>
+        </w:rPr>
+        <w:t>the</w:t>
+      </w:r>
+      <w:proofErr w:type="spellEnd"/>
+      <w:r>
+        <w:rPr>
+          <w:rFonts w:eastAsia="MS Mincho"/>
+        </w:rPr>
+        <w:t xml:space="preserve"> </w:t>
+      </w:r>
+      <w:proofErr w:type="spellStart"/>
+      <w:r>
+        <w:rPr>
+          <w:rFonts w:eastAsia="MS Mincho"/>
+        </w:rPr>
+        <w:t>lack</w:t>
+      </w:r>
+      <w:proofErr w:type="spellEnd"/>
+      <w:r>
+        <w:rPr>
+          <w:rFonts w:eastAsia="MS Mincho"/>
+        </w:rPr>
+        <w:t xml:space="preserve"> </w:t>
+      </w:r>
+      <w:proofErr w:type="spellStart"/>
+      <w:r>
+        <w:rPr>
+          <w:rFonts w:eastAsia="MS Mincho"/>
+        </w:rPr>
+        <w:t>of</w:t>
+      </w:r>
+      <w:proofErr w:type="spellEnd"/>
+      <w:r>
+        <w:rPr>
+          <w:rFonts w:eastAsia="MS Mincho"/>
+        </w:rPr>
+        <w:t xml:space="preserve"> </w:t>
+      </w:r>
+      <w:proofErr w:type="spellStart"/>
+      <w:r>
+        <w:rPr>
+          <w:rFonts w:eastAsia="MS Mincho"/>
+        </w:rPr>
+        <w:t>present</w:t>
+      </w:r>
+      <w:proofErr w:type="spellEnd"/>
+      <w:r>
+        <w:rPr>
+          <w:rFonts w:eastAsia="MS Mincho"/>
+        </w:rPr>
+        <w:t xml:space="preserve"> </w:t>
+      </w:r>
+      <w:proofErr w:type="spellStart"/>
+      <w:r>
+        <w:rPr>
+          <w:rFonts w:eastAsia="MS Mincho"/>
+        </w:rPr>
+        <w:t>and</w:t>
+      </w:r>
+      <w:proofErr w:type="spellEnd"/>
+      <w:r>
+        <w:rPr>
+          <w:rFonts w:eastAsia="MS Mincho"/>
+        </w:rPr>
+        <w:t xml:space="preserve"> </w:t>
+      </w:r>
+      <w:proofErr w:type="spellStart"/>
+      <w:r>
+        <w:rPr>
+          <w:rFonts w:eastAsia="MS Mincho"/>
+        </w:rPr>
+        <w:t>organized</w:t>
+      </w:r>
+      <w:proofErr w:type="spellEnd"/>
+      <w:r>
+        <w:rPr>
+          <w:rFonts w:eastAsia="MS Mincho"/>
+        </w:rPr>
+        <w:t xml:space="preserve"> </w:t>
+      </w:r>
+      <w:proofErr w:type="spellStart"/>
+      <w:r>
+        <w:rPr>
+          <w:rFonts w:eastAsia="MS Mincho"/>
+        </w:rPr>
+        <w:t>information</w:t>
+      </w:r>
+      <w:proofErr w:type="spellEnd"/>
+      <w:r>
+        <w:rPr>
+          <w:rFonts w:eastAsia="MS Mincho"/>
+        </w:rPr>
+        <w:t xml:space="preserve">, </w:t>
+      </w:r>
+      <w:proofErr w:type="spellStart"/>
+      <w:r>
+        <w:rPr>
+          <w:rFonts w:eastAsia="MS Mincho"/>
+        </w:rPr>
+        <w:t>considering</w:t>
+      </w:r>
+      <w:proofErr w:type="spellEnd"/>
+      <w:r>
+        <w:rPr>
+          <w:rFonts w:eastAsia="MS Mincho"/>
+        </w:rPr>
+        <w:t xml:space="preserve"> </w:t>
+      </w:r>
+      <w:proofErr w:type="spellStart"/>
+      <w:r>
+        <w:rPr>
+          <w:rFonts w:eastAsia="MS Mincho"/>
+        </w:rPr>
+        <w:t>that</w:t>
+      </w:r>
+      <w:proofErr w:type="spellEnd"/>
+      <w:r>
+        <w:rPr>
+          <w:rFonts w:eastAsia="MS Mincho"/>
+        </w:rPr>
+        <w:t xml:space="preserve"> </w:t>
+      </w:r>
+      <w:proofErr w:type="spellStart"/>
+      <w:r>
+        <w:rPr>
+          <w:rFonts w:eastAsia="MS Mincho"/>
+        </w:rPr>
+        <w:t>today</w:t>
+      </w:r>
+      <w:proofErr w:type="spellEnd"/>
+      <w:r>
+        <w:rPr>
+          <w:rFonts w:eastAsia="MS Mincho"/>
+        </w:rPr>
+        <w:t xml:space="preserve"> </w:t>
+      </w:r>
+      <w:proofErr w:type="spellStart"/>
+      <w:r>
+        <w:rPr>
+          <w:rFonts w:eastAsia="MS Mincho"/>
+        </w:rPr>
+        <w:t>the</w:t>
+      </w:r>
+      <w:proofErr w:type="spellEnd"/>
+      <w:r>
+        <w:rPr>
+          <w:rFonts w:eastAsia="MS Mincho"/>
+        </w:rPr>
+        <w:t xml:space="preserve"> </w:t>
+      </w:r>
+      <w:proofErr w:type="spellStart"/>
+      <w:r>
+        <w:rPr>
+          <w:rFonts w:eastAsia="MS Mincho"/>
+        </w:rPr>
+        <w:t>main</w:t>
+      </w:r>
+      <w:proofErr w:type="spellEnd"/>
+      <w:r>
+        <w:rPr>
+          <w:rFonts w:eastAsia="MS Mincho"/>
+        </w:rPr>
+        <w:t xml:space="preserve"> </w:t>
+      </w:r>
+      <w:proofErr w:type="spellStart"/>
+      <w:r>
+        <w:rPr>
+          <w:rFonts w:eastAsia="MS Mincho"/>
+        </w:rPr>
+        <w:t>problems</w:t>
+      </w:r>
+      <w:proofErr w:type="spellEnd"/>
+      <w:r>
+        <w:rPr>
+          <w:rFonts w:eastAsia="MS Mincho"/>
+        </w:rPr>
+        <w:t xml:space="preserve"> </w:t>
+      </w:r>
+      <w:proofErr w:type="spellStart"/>
+      <w:r>
+        <w:rPr>
+          <w:rFonts w:eastAsia="MS Mincho"/>
+        </w:rPr>
+        <w:t>of</w:t>
+      </w:r>
+      <w:proofErr w:type="spellEnd"/>
+      <w:r>
+        <w:rPr>
+          <w:rFonts w:eastAsia="MS Mincho"/>
+        </w:rPr>
+        <w:t xml:space="preserve"> </w:t>
+      </w:r>
+      <w:proofErr w:type="spellStart"/>
+      <w:r>
+        <w:rPr>
+          <w:rFonts w:eastAsia="MS Mincho"/>
+        </w:rPr>
+        <w:t>small</w:t>
+      </w:r>
+      <w:proofErr w:type="spellEnd"/>
+      <w:r>
+        <w:rPr>
+          <w:rFonts w:eastAsia="MS Mincho"/>
+        </w:rPr>
+        <w:t xml:space="preserve"> </w:t>
+      </w:r>
+      <w:proofErr w:type="spellStart"/>
+      <w:r>
+        <w:rPr>
+          <w:rFonts w:eastAsia="MS Mincho"/>
+        </w:rPr>
+        <w:t>and</w:t>
+      </w:r>
+      <w:proofErr w:type="spellEnd"/>
+      <w:r>
+        <w:rPr>
+          <w:rFonts w:eastAsia="MS Mincho"/>
+        </w:rPr>
+        <w:t xml:space="preserve"> </w:t>
+      </w:r>
+      <w:proofErr w:type="spellStart"/>
+      <w:r>
+        <w:rPr>
+          <w:rFonts w:eastAsia="MS Mincho"/>
+        </w:rPr>
+        <w:t>medium</w:t>
+      </w:r>
+      <w:proofErr w:type="spellEnd"/>
+      <w:r>
+        <w:rPr>
+          <w:rFonts w:eastAsia="MS Mincho"/>
+        </w:rPr>
+        <w:t xml:space="preserve"> </w:t>
+      </w:r>
+      <w:proofErr w:type="spellStart"/>
+      <w:r>
+        <w:rPr>
+          <w:rFonts w:eastAsia="MS Mincho"/>
+        </w:rPr>
+        <w:t>companies</w:t>
+      </w:r>
+      <w:proofErr w:type="spellEnd"/>
+      <w:r>
+        <w:rPr>
+          <w:rFonts w:eastAsia="MS Mincho"/>
+        </w:rPr>
+        <w:t xml:space="preserve"> are </w:t>
+      </w:r>
+      <w:proofErr w:type="spellStart"/>
+      <w:r>
+        <w:rPr>
+          <w:rFonts w:eastAsia="MS Mincho"/>
+        </w:rPr>
+        <w:t>access</w:t>
+      </w:r>
+      <w:proofErr w:type="spellEnd"/>
+      <w:r>
+        <w:rPr>
+          <w:rFonts w:eastAsia="MS Mincho"/>
+        </w:rPr>
+        <w:t xml:space="preserve"> </w:t>
+      </w:r>
+      <w:proofErr w:type="spellStart"/>
+      <w:r>
+        <w:rPr>
+          <w:rFonts w:eastAsia="MS Mincho"/>
+        </w:rPr>
+        <w:t>to</w:t>
+      </w:r>
+      <w:proofErr w:type="spellEnd"/>
+      <w:r>
+        <w:rPr>
+          <w:rFonts w:eastAsia="MS Mincho"/>
+        </w:rPr>
+        <w:t xml:space="preserve"> tools </w:t>
+      </w:r>
+      <w:proofErr w:type="spellStart"/>
+      <w:r>
+        <w:rPr>
+          <w:rFonts w:eastAsia="MS Mincho"/>
+        </w:rPr>
+        <w:t>developed</w:t>
+      </w:r>
+      <w:proofErr w:type="spellEnd"/>
+      <w:r>
+        <w:rPr>
+          <w:rFonts w:eastAsia="MS Mincho"/>
+        </w:rPr>
+        <w:t xml:space="preserve"> for </w:t>
+      </w:r>
+      <w:proofErr w:type="spellStart"/>
+      <w:r>
+        <w:rPr>
+          <w:rFonts w:eastAsia="MS Mincho"/>
+        </w:rPr>
+        <w:t>their</w:t>
+      </w:r>
+      <w:proofErr w:type="spellEnd"/>
+      <w:r>
+        <w:rPr>
+          <w:rFonts w:eastAsia="MS Mincho"/>
+        </w:rPr>
+        <w:t xml:space="preserve"> realities </w:t>
+      </w:r>
+      <w:proofErr w:type="spellStart"/>
+      <w:r>
+        <w:rPr>
+          <w:rFonts w:eastAsia="MS Mincho"/>
+        </w:rPr>
+        <w:t>and</w:t>
+      </w:r>
+      <w:proofErr w:type="spellEnd"/>
+      <w:r>
+        <w:rPr>
+          <w:rFonts w:eastAsia="MS Mincho"/>
+        </w:rPr>
+        <w:t xml:space="preserve"> </w:t>
+      </w:r>
+      <w:proofErr w:type="spellStart"/>
+      <w:r>
+        <w:rPr>
+          <w:rFonts w:eastAsia="MS Mincho"/>
+        </w:rPr>
+        <w:t>not</w:t>
+      </w:r>
+      <w:proofErr w:type="spellEnd"/>
+      <w:r>
+        <w:rPr>
+          <w:rFonts w:eastAsia="MS Mincho"/>
+        </w:rPr>
+        <w:t xml:space="preserve"> </w:t>
+      </w:r>
+      <w:proofErr w:type="spellStart"/>
+      <w:r>
+        <w:rPr>
+          <w:rFonts w:eastAsia="MS Mincho"/>
+        </w:rPr>
+        <w:t>generic</w:t>
+      </w:r>
+      <w:proofErr w:type="spellEnd"/>
+      <w:r>
+        <w:rPr>
+          <w:rFonts w:eastAsia="MS Mincho"/>
+        </w:rPr>
+        <w:t xml:space="preserve"> software </w:t>
+      </w:r>
+      <w:proofErr w:type="spellStart"/>
+      <w:r>
+        <w:rPr>
+          <w:rFonts w:eastAsia="MS Mincho"/>
+        </w:rPr>
+        <w:t>where</w:t>
+      </w:r>
+      <w:proofErr w:type="spellEnd"/>
+      <w:r>
+        <w:rPr>
+          <w:rFonts w:eastAsia="MS Mincho"/>
+        </w:rPr>
+        <w:t xml:space="preserve"> </w:t>
+      </w:r>
+      <w:proofErr w:type="spellStart"/>
+      <w:r>
+        <w:rPr>
+          <w:rFonts w:eastAsia="MS Mincho"/>
+        </w:rPr>
+        <w:t>not</w:t>
+      </w:r>
+      <w:proofErr w:type="spellEnd"/>
+      <w:r>
+        <w:rPr>
+          <w:rFonts w:eastAsia="MS Mincho"/>
+        </w:rPr>
+        <w:t xml:space="preserve"> </w:t>
+      </w:r>
+      <w:proofErr w:type="spellStart"/>
+      <w:r>
+        <w:rPr>
+          <w:rFonts w:eastAsia="MS Mincho"/>
+        </w:rPr>
+        <w:t>everything</w:t>
+      </w:r>
+      <w:proofErr w:type="spellEnd"/>
+      <w:r>
+        <w:rPr>
+          <w:rFonts w:eastAsia="MS Mincho"/>
+        </w:rPr>
+        <w:t xml:space="preserve"> </w:t>
+      </w:r>
+      <w:proofErr w:type="spellStart"/>
+      <w:r>
+        <w:rPr>
+          <w:rFonts w:eastAsia="MS Mincho"/>
+        </w:rPr>
+        <w:t>will</w:t>
+      </w:r>
+      <w:proofErr w:type="spellEnd"/>
+      <w:r>
+        <w:rPr>
+          <w:rFonts w:eastAsia="MS Mincho"/>
+        </w:rPr>
+        <w:t xml:space="preserve"> </w:t>
+      </w:r>
+      <w:proofErr w:type="spellStart"/>
+      <w:r>
+        <w:rPr>
+          <w:rFonts w:eastAsia="MS Mincho"/>
+        </w:rPr>
+        <w:t>apply</w:t>
+      </w:r>
+      <w:proofErr w:type="spellEnd"/>
+      <w:r>
+        <w:rPr>
+          <w:rFonts w:eastAsia="MS Mincho"/>
+        </w:rPr>
+        <w:t xml:space="preserve">. The approach </w:t>
+      </w:r>
+      <w:proofErr w:type="spellStart"/>
+      <w:r>
+        <w:rPr>
+          <w:rFonts w:eastAsia="MS Mincho"/>
+        </w:rPr>
+        <w:t>used</w:t>
+      </w:r>
+      <w:proofErr w:type="spellEnd"/>
+      <w:r>
+        <w:rPr>
+          <w:rFonts w:eastAsia="MS Mincho"/>
+        </w:rPr>
+        <w:t xml:space="preserve"> </w:t>
+      </w:r>
+      <w:proofErr w:type="spellStart"/>
+      <w:r>
+        <w:rPr>
+          <w:rFonts w:eastAsia="MS Mincho"/>
+        </w:rPr>
+        <w:t>was</w:t>
+      </w:r>
+      <w:proofErr w:type="spellEnd"/>
+      <w:r>
+        <w:rPr>
+          <w:rFonts w:eastAsia="MS Mincho"/>
+        </w:rPr>
+        <w:t xml:space="preserve"> </w:t>
+      </w:r>
+      <w:proofErr w:type="spellStart"/>
+      <w:r>
+        <w:rPr>
+          <w:rFonts w:eastAsia="MS Mincho"/>
+        </w:rPr>
+        <w:t>through</w:t>
+      </w:r>
+      <w:proofErr w:type="spellEnd"/>
+      <w:r>
+        <w:rPr>
+          <w:rFonts w:eastAsia="MS Mincho"/>
+        </w:rPr>
+        <w:t xml:space="preserve"> </w:t>
+      </w:r>
+      <w:proofErr w:type="spellStart"/>
+      <w:r>
+        <w:rPr>
+          <w:rFonts w:eastAsia="MS Mincho"/>
+        </w:rPr>
+        <w:t>an</w:t>
+      </w:r>
+      <w:proofErr w:type="spellEnd"/>
+      <w:r>
+        <w:rPr>
+          <w:rFonts w:eastAsia="MS Mincho"/>
+        </w:rPr>
+        <w:t xml:space="preserve"> interview </w:t>
+      </w:r>
+      <w:proofErr w:type="spellStart"/>
+      <w:r>
+        <w:rPr>
+          <w:rFonts w:eastAsia="MS Mincho"/>
+        </w:rPr>
+        <w:t>with</w:t>
+      </w:r>
+      <w:proofErr w:type="spellEnd"/>
+      <w:r>
+        <w:rPr>
+          <w:rFonts w:eastAsia="MS Mincho"/>
+        </w:rPr>
+        <w:t xml:space="preserve"> </w:t>
+      </w:r>
+      <w:proofErr w:type="spellStart"/>
+      <w:r>
+        <w:rPr>
+          <w:rFonts w:eastAsia="MS Mincho"/>
+        </w:rPr>
+        <w:t>the</w:t>
+      </w:r>
+      <w:proofErr w:type="spellEnd"/>
+      <w:r>
+        <w:rPr>
+          <w:rFonts w:eastAsia="MS Mincho"/>
+        </w:rPr>
+        <w:t xml:space="preserve"> CEO </w:t>
+      </w:r>
+      <w:proofErr w:type="spellStart"/>
+      <w:r>
+        <w:rPr>
+          <w:rFonts w:eastAsia="MS Mincho"/>
+        </w:rPr>
+        <w:t>of</w:t>
+      </w:r>
+      <w:proofErr w:type="spellEnd"/>
+      <w:r>
+        <w:rPr>
+          <w:rFonts w:eastAsia="MS Mincho"/>
+        </w:rPr>
+        <w:t xml:space="preserve"> </w:t>
+      </w:r>
+      <w:proofErr w:type="spellStart"/>
+      <w:r>
+        <w:rPr>
+          <w:rFonts w:eastAsia="MS Mincho"/>
+        </w:rPr>
+        <w:t>the</w:t>
+      </w:r>
+      <w:proofErr w:type="spellEnd"/>
+      <w:r>
+        <w:rPr>
+          <w:rFonts w:eastAsia="MS Mincho"/>
+        </w:rPr>
+        <w:t xml:space="preserve"> </w:t>
+      </w:r>
+      <w:proofErr w:type="spellStart"/>
+      <w:r>
+        <w:rPr>
+          <w:rFonts w:eastAsia="MS Mincho"/>
+        </w:rPr>
+        <w:t>company</w:t>
+      </w:r>
+      <w:proofErr w:type="spellEnd"/>
+      <w:r>
+        <w:rPr>
+          <w:rFonts w:eastAsia="MS Mincho"/>
+        </w:rPr>
+        <w:t xml:space="preserve"> Mr. Fabiano </w:t>
+      </w:r>
+      <w:proofErr w:type="spellStart"/>
+      <w:r>
+        <w:rPr>
+          <w:rFonts w:eastAsia="MS Mincho"/>
+        </w:rPr>
+        <w:t>Sabha</w:t>
+      </w:r>
+      <w:proofErr w:type="spellEnd"/>
+      <w:r>
+        <w:rPr>
+          <w:rFonts w:eastAsia="MS Mincho"/>
+        </w:rPr>
+        <w:t xml:space="preserve">, </w:t>
+      </w:r>
+      <w:proofErr w:type="spellStart"/>
+      <w:r>
+        <w:rPr>
+          <w:rFonts w:eastAsia="MS Mincho"/>
+        </w:rPr>
+        <w:t>of</w:t>
+      </w:r>
+      <w:proofErr w:type="spellEnd"/>
+      <w:r>
+        <w:rPr>
+          <w:rFonts w:eastAsia="MS Mincho"/>
+        </w:rPr>
+        <w:t xml:space="preserve"> </w:t>
+      </w:r>
+      <w:proofErr w:type="spellStart"/>
+      <w:r>
+        <w:rPr>
+          <w:rFonts w:eastAsia="MS Mincho"/>
+        </w:rPr>
+        <w:t>an</w:t>
+      </w:r>
+      <w:proofErr w:type="spellEnd"/>
+      <w:r>
+        <w:rPr>
+          <w:rFonts w:eastAsia="MS Mincho"/>
+        </w:rPr>
+        <w:t xml:space="preserve"> </w:t>
+      </w:r>
+      <w:proofErr w:type="spellStart"/>
+      <w:r>
+        <w:rPr>
+          <w:rFonts w:eastAsia="MS Mincho"/>
+        </w:rPr>
+        <w:t>applied</w:t>
+      </w:r>
+      <w:proofErr w:type="spellEnd"/>
+      <w:r>
+        <w:rPr>
+          <w:rFonts w:eastAsia="MS Mincho"/>
+        </w:rPr>
+        <w:t xml:space="preserve"> </w:t>
+      </w:r>
+      <w:proofErr w:type="spellStart"/>
+      <w:r>
+        <w:rPr>
+          <w:rFonts w:eastAsia="MS Mincho"/>
+        </w:rPr>
+        <w:t>nature</w:t>
+      </w:r>
+      <w:proofErr w:type="spellEnd"/>
+      <w:r>
+        <w:rPr>
+          <w:rFonts w:eastAsia="MS Mincho"/>
+        </w:rPr>
+        <w:t xml:space="preserve"> </w:t>
+      </w:r>
+      <w:proofErr w:type="spellStart"/>
+      <w:r>
+        <w:rPr>
+          <w:rFonts w:eastAsia="MS Mincho"/>
+        </w:rPr>
+        <w:t>and</w:t>
+      </w:r>
+      <w:proofErr w:type="spellEnd"/>
+      <w:r>
+        <w:rPr>
+          <w:rFonts w:eastAsia="MS Mincho"/>
+        </w:rPr>
+        <w:t xml:space="preserve"> </w:t>
+      </w:r>
+      <w:proofErr w:type="spellStart"/>
+      <w:r>
+        <w:rPr>
+          <w:rFonts w:eastAsia="MS Mincho"/>
+        </w:rPr>
+        <w:t>the</w:t>
+      </w:r>
+      <w:proofErr w:type="spellEnd"/>
+      <w:r>
+        <w:rPr>
+          <w:rFonts w:eastAsia="MS Mincho"/>
+        </w:rPr>
+        <w:t xml:space="preserve"> approach </w:t>
+      </w:r>
+      <w:proofErr w:type="spellStart"/>
+      <w:r>
+        <w:rPr>
+          <w:rFonts w:eastAsia="MS Mincho"/>
+        </w:rPr>
+        <w:t>is</w:t>
+      </w:r>
+      <w:proofErr w:type="spellEnd"/>
+      <w:r>
+        <w:rPr>
+          <w:rFonts w:eastAsia="MS Mincho"/>
+        </w:rPr>
+        <w:t xml:space="preserve"> </w:t>
+      </w:r>
+      <w:proofErr w:type="spellStart"/>
+      <w:r>
+        <w:rPr>
+          <w:rFonts w:eastAsia="MS Mincho"/>
+        </w:rPr>
+        <w:t>classified</w:t>
+      </w:r>
+      <w:proofErr w:type="spellEnd"/>
+      <w:r>
+        <w:rPr>
+          <w:rFonts w:eastAsia="MS Mincho"/>
+        </w:rPr>
+        <w:t xml:space="preserve"> as </w:t>
+      </w:r>
+      <w:proofErr w:type="spellStart"/>
+      <w:r>
+        <w:rPr>
+          <w:rFonts w:eastAsia="MS Mincho"/>
+        </w:rPr>
+        <w:t>qualitative</w:t>
+      </w:r>
+      <w:proofErr w:type="spellEnd"/>
+      <w:r>
+        <w:rPr>
+          <w:rFonts w:eastAsia="MS Mincho"/>
+        </w:rPr>
+        <w:t xml:space="preserve"> </w:t>
+      </w:r>
+      <w:proofErr w:type="spellStart"/>
+      <w:r>
+        <w:rPr>
+          <w:rFonts w:eastAsia="MS Mincho"/>
+        </w:rPr>
+        <w:t>research</w:t>
+      </w:r>
+      <w:proofErr w:type="spellEnd"/>
+      <w:r>
+        <w:rPr>
+          <w:rFonts w:eastAsia="MS Mincho"/>
+        </w:rPr>
+        <w:t xml:space="preserve">. As for </w:t>
+      </w:r>
+      <w:proofErr w:type="spellStart"/>
+      <w:r>
+        <w:rPr>
+          <w:rFonts w:eastAsia="MS Mincho"/>
+        </w:rPr>
+        <w:t>the</w:t>
+      </w:r>
+      <w:proofErr w:type="spellEnd"/>
+      <w:r>
+        <w:rPr>
+          <w:rFonts w:eastAsia="MS Mincho"/>
+        </w:rPr>
+        <w:t xml:space="preserve"> </w:t>
+      </w:r>
+      <w:proofErr w:type="spellStart"/>
+      <w:r>
+        <w:rPr>
+          <w:rFonts w:eastAsia="MS Mincho"/>
+        </w:rPr>
+        <w:t>objectives</w:t>
+      </w:r>
+      <w:proofErr w:type="spellEnd"/>
+      <w:r>
+        <w:rPr>
+          <w:rFonts w:eastAsia="MS Mincho"/>
+        </w:rPr>
+        <w:t xml:space="preserve"> </w:t>
+      </w:r>
+      <w:proofErr w:type="spellStart"/>
+      <w:r>
+        <w:rPr>
+          <w:rFonts w:eastAsia="MS Mincho"/>
+        </w:rPr>
+        <w:t>of</w:t>
+      </w:r>
+      <w:proofErr w:type="spellEnd"/>
+      <w:r>
+        <w:rPr>
+          <w:rFonts w:eastAsia="MS Mincho"/>
+        </w:rPr>
+        <w:t xml:space="preserve"> </w:t>
+      </w:r>
+      <w:proofErr w:type="spellStart"/>
+      <w:r>
+        <w:rPr>
+          <w:rFonts w:eastAsia="MS Mincho"/>
+        </w:rPr>
+        <w:t>the</w:t>
+      </w:r>
+      <w:proofErr w:type="spellEnd"/>
+      <w:r>
+        <w:rPr>
+          <w:rFonts w:eastAsia="MS Mincho"/>
+        </w:rPr>
+        <w:t xml:space="preserve"> </w:t>
+      </w:r>
+      <w:proofErr w:type="spellStart"/>
+      <w:r>
+        <w:rPr>
+          <w:rFonts w:eastAsia="MS Mincho"/>
+        </w:rPr>
+        <w:t>research</w:t>
+      </w:r>
+      <w:proofErr w:type="spellEnd"/>
+      <w:r>
+        <w:rPr>
+          <w:rFonts w:eastAsia="MS Mincho"/>
+        </w:rPr>
+        <w:t xml:space="preserve">, it </w:t>
+      </w:r>
+      <w:proofErr w:type="spellStart"/>
+      <w:r>
+        <w:rPr>
+          <w:rFonts w:eastAsia="MS Mincho"/>
+        </w:rPr>
+        <w:t>is</w:t>
+      </w:r>
+      <w:proofErr w:type="spellEnd"/>
+      <w:r>
+        <w:rPr>
+          <w:rFonts w:eastAsia="MS Mincho"/>
+        </w:rPr>
+        <w:t xml:space="preserve"> </w:t>
+      </w:r>
+      <w:proofErr w:type="spellStart"/>
+      <w:r>
+        <w:rPr>
+          <w:rFonts w:eastAsia="MS Mincho"/>
+        </w:rPr>
+        <w:t>classified</w:t>
+      </w:r>
+      <w:proofErr w:type="spellEnd"/>
+      <w:r>
+        <w:rPr>
+          <w:rFonts w:eastAsia="MS Mincho"/>
+        </w:rPr>
+        <w:t xml:space="preserve"> as </w:t>
+      </w:r>
+      <w:proofErr w:type="spellStart"/>
+      <w:r>
+        <w:rPr>
+          <w:rFonts w:eastAsia="MS Mincho"/>
+        </w:rPr>
+        <w:t>exploratory</w:t>
+      </w:r>
+      <w:proofErr w:type="spellEnd"/>
+      <w:r>
+        <w:rPr>
+          <w:rFonts w:eastAsia="MS Mincho"/>
+        </w:rPr>
+        <w:t xml:space="preserve">, </w:t>
+      </w:r>
+      <w:proofErr w:type="spellStart"/>
+      <w:r>
+        <w:rPr>
+          <w:rFonts w:eastAsia="MS Mincho"/>
+        </w:rPr>
+        <w:t>the</w:t>
+      </w:r>
+      <w:proofErr w:type="spellEnd"/>
+      <w:r>
+        <w:rPr>
+          <w:rFonts w:eastAsia="MS Mincho"/>
+        </w:rPr>
+        <w:t xml:space="preserve"> </w:t>
+      </w:r>
+      <w:proofErr w:type="spellStart"/>
+      <w:r>
+        <w:rPr>
+          <w:rFonts w:eastAsia="MS Mincho"/>
+        </w:rPr>
+        <w:t>technical</w:t>
+      </w:r>
+      <w:proofErr w:type="spellEnd"/>
+      <w:r>
+        <w:rPr>
+          <w:rFonts w:eastAsia="MS Mincho"/>
+        </w:rPr>
+        <w:t xml:space="preserve"> procedures </w:t>
+      </w:r>
+      <w:proofErr w:type="spellStart"/>
+      <w:r>
+        <w:rPr>
+          <w:rFonts w:eastAsia="MS Mincho"/>
+        </w:rPr>
+        <w:t>were</w:t>
+      </w:r>
+      <w:proofErr w:type="spellEnd"/>
+      <w:r>
+        <w:rPr>
+          <w:rFonts w:eastAsia="MS Mincho"/>
+        </w:rPr>
+        <w:t xml:space="preserve"> </w:t>
+      </w:r>
+      <w:proofErr w:type="spellStart"/>
+      <w:r>
+        <w:rPr>
+          <w:rFonts w:eastAsia="MS Mincho"/>
+        </w:rPr>
+        <w:t>explored</w:t>
+      </w:r>
+      <w:proofErr w:type="spellEnd"/>
+      <w:r>
+        <w:rPr>
+          <w:rFonts w:eastAsia="MS Mincho"/>
+        </w:rPr>
+        <w:t xml:space="preserve"> </w:t>
+      </w:r>
+      <w:proofErr w:type="spellStart"/>
+      <w:r>
+        <w:rPr>
+          <w:rFonts w:eastAsia="MS Mincho"/>
+        </w:rPr>
+        <w:t>according</w:t>
+      </w:r>
+      <w:proofErr w:type="spellEnd"/>
+      <w:r>
+        <w:rPr>
+          <w:rFonts w:eastAsia="MS Mincho"/>
+        </w:rPr>
+        <w:t xml:space="preserve"> </w:t>
+      </w:r>
+      <w:proofErr w:type="spellStart"/>
+      <w:r>
+        <w:rPr>
+          <w:rFonts w:eastAsia="MS Mincho"/>
+        </w:rPr>
+        <w:t>to</w:t>
+      </w:r>
+      <w:proofErr w:type="spellEnd"/>
+      <w:r>
+        <w:rPr>
+          <w:rFonts w:eastAsia="MS Mincho"/>
+        </w:rPr>
+        <w:t xml:space="preserve"> </w:t>
+      </w:r>
+      <w:proofErr w:type="spellStart"/>
+      <w:r>
+        <w:rPr>
+          <w:rFonts w:eastAsia="MS Mincho"/>
+        </w:rPr>
+        <w:t>the</w:t>
+      </w:r>
+      <w:proofErr w:type="spellEnd"/>
+      <w:r>
+        <w:rPr>
+          <w:rFonts w:eastAsia="MS Mincho"/>
+        </w:rPr>
+        <w:t xml:space="preserve"> </w:t>
+      </w:r>
+      <w:proofErr w:type="spellStart"/>
+      <w:r>
+        <w:rPr>
+          <w:rFonts w:eastAsia="MS Mincho"/>
+        </w:rPr>
+        <w:t>need</w:t>
+      </w:r>
+      <w:proofErr w:type="spellEnd"/>
+      <w:r>
+        <w:rPr>
+          <w:rFonts w:eastAsia="MS Mincho"/>
+        </w:rPr>
+        <w:t xml:space="preserve"> </w:t>
+      </w:r>
+      <w:proofErr w:type="spellStart"/>
+      <w:r>
+        <w:rPr>
+          <w:rFonts w:eastAsia="MS Mincho"/>
+        </w:rPr>
+        <w:t>and</w:t>
+      </w:r>
+      <w:proofErr w:type="spellEnd"/>
+      <w:r>
+        <w:rPr>
+          <w:rFonts w:eastAsia="MS Mincho"/>
+        </w:rPr>
+        <w:t xml:space="preserve"> </w:t>
+      </w:r>
+      <w:proofErr w:type="spellStart"/>
+      <w:r>
+        <w:rPr>
+          <w:rFonts w:eastAsia="MS Mincho"/>
+        </w:rPr>
+        <w:t>development</w:t>
+      </w:r>
+      <w:proofErr w:type="spellEnd"/>
+      <w:r>
+        <w:rPr>
+          <w:rFonts w:eastAsia="MS Mincho"/>
+        </w:rPr>
+        <w:t xml:space="preserve"> </w:t>
+      </w:r>
+      <w:proofErr w:type="spellStart"/>
+      <w:r>
+        <w:rPr>
+          <w:rFonts w:eastAsia="MS Mincho"/>
+        </w:rPr>
+        <w:t>of</w:t>
+      </w:r>
+      <w:proofErr w:type="spellEnd"/>
+      <w:r>
+        <w:rPr>
+          <w:rFonts w:eastAsia="MS Mincho"/>
+        </w:rPr>
+        <w:t xml:space="preserve"> </w:t>
+      </w:r>
+      <w:proofErr w:type="spellStart"/>
+      <w:r>
+        <w:rPr>
+          <w:rFonts w:eastAsia="MS Mincho"/>
+        </w:rPr>
+        <w:t>the</w:t>
+      </w:r>
+      <w:proofErr w:type="spellEnd"/>
+      <w:r>
+        <w:rPr>
+          <w:rFonts w:eastAsia="MS Mincho"/>
+        </w:rPr>
+        <w:t xml:space="preserve"> software, </w:t>
+      </w:r>
+      <w:proofErr w:type="spellStart"/>
+      <w:r>
+        <w:rPr>
+          <w:rFonts w:eastAsia="MS Mincho"/>
+        </w:rPr>
+        <w:t>the</w:t>
+      </w:r>
+      <w:proofErr w:type="spellEnd"/>
+      <w:r>
+        <w:rPr>
+          <w:rFonts w:eastAsia="MS Mincho"/>
+        </w:rPr>
+        <w:t xml:space="preserve"> </w:t>
+      </w:r>
+      <w:proofErr w:type="spellStart"/>
+      <w:r>
+        <w:rPr>
+          <w:rFonts w:eastAsia="MS Mincho"/>
+        </w:rPr>
+        <w:t>investigation</w:t>
+      </w:r>
+      <w:proofErr w:type="spellEnd"/>
+      <w:r>
+        <w:rPr>
+          <w:rFonts w:eastAsia="MS Mincho"/>
+        </w:rPr>
+        <w:t xml:space="preserve"> </w:t>
+      </w:r>
+      <w:proofErr w:type="spellStart"/>
+      <w:r>
+        <w:rPr>
+          <w:rFonts w:eastAsia="MS Mincho"/>
+        </w:rPr>
+        <w:t>is</w:t>
+      </w:r>
+      <w:proofErr w:type="spellEnd"/>
+      <w:r>
+        <w:rPr>
+          <w:rFonts w:eastAsia="MS Mincho"/>
+        </w:rPr>
+        <w:t xml:space="preserve"> </w:t>
+      </w:r>
+      <w:proofErr w:type="spellStart"/>
+      <w:r>
+        <w:rPr>
+          <w:rFonts w:eastAsia="MS Mincho"/>
+        </w:rPr>
+        <w:t>classified</w:t>
+      </w:r>
+      <w:proofErr w:type="spellEnd"/>
+      <w:r>
+        <w:rPr>
+          <w:rFonts w:eastAsia="MS Mincho"/>
+        </w:rPr>
+        <w:t xml:space="preserve"> as </w:t>
+      </w:r>
+      <w:proofErr w:type="spellStart"/>
+      <w:r>
+        <w:rPr>
+          <w:rFonts w:eastAsia="MS Mincho"/>
+        </w:rPr>
+        <w:t>bibliographic</w:t>
+      </w:r>
+      <w:proofErr w:type="spellEnd"/>
+      <w:r>
+        <w:rPr>
+          <w:rFonts w:eastAsia="MS Mincho"/>
+        </w:rPr>
+        <w:t xml:space="preserve">, </w:t>
+      </w:r>
+      <w:proofErr w:type="spellStart"/>
+      <w:r>
+        <w:rPr>
+          <w:rFonts w:eastAsia="MS Mincho"/>
+        </w:rPr>
+        <w:t>documentary</w:t>
+      </w:r>
+      <w:proofErr w:type="spellEnd"/>
+      <w:r>
+        <w:rPr>
+          <w:rFonts w:eastAsia="MS Mincho"/>
+        </w:rPr>
+        <w:t xml:space="preserve">, </w:t>
+      </w:r>
+      <w:proofErr w:type="spellStart"/>
+      <w:r>
+        <w:rPr>
+          <w:rFonts w:eastAsia="MS Mincho"/>
+        </w:rPr>
+        <w:t>and</w:t>
+      </w:r>
+      <w:proofErr w:type="spellEnd"/>
+      <w:r>
+        <w:rPr>
+          <w:rFonts w:eastAsia="MS Mincho"/>
+        </w:rPr>
+        <w:t xml:space="preserve"> </w:t>
+      </w:r>
+      <w:proofErr w:type="spellStart"/>
+      <w:r>
+        <w:rPr>
+          <w:rFonts w:eastAsia="MS Mincho"/>
+        </w:rPr>
+        <w:t>field</w:t>
+      </w:r>
+      <w:proofErr w:type="spellEnd"/>
+      <w:r>
+        <w:rPr>
+          <w:rFonts w:eastAsia="MS Mincho"/>
+        </w:rPr>
+        <w:t xml:space="preserve"> </w:t>
+      </w:r>
+      <w:proofErr w:type="spellStart"/>
+      <w:r>
+        <w:rPr>
+          <w:rFonts w:eastAsia="MS Mincho"/>
+        </w:rPr>
+        <w:t>research</w:t>
+      </w:r>
+      <w:proofErr w:type="spellEnd"/>
+      <w:r>
+        <w:rPr>
+          <w:rFonts w:eastAsia="MS Mincho"/>
+        </w:rPr>
+        <w:t xml:space="preserve"> </w:t>
+      </w:r>
+      <w:proofErr w:type="spellStart"/>
+      <w:r>
+        <w:rPr>
+          <w:rFonts w:eastAsia="MS Mincho"/>
+        </w:rPr>
+        <w:t>through</w:t>
+      </w:r>
+      <w:proofErr w:type="spellEnd"/>
+      <w:r>
+        <w:rPr>
+          <w:rFonts w:eastAsia="MS Mincho"/>
+        </w:rPr>
+        <w:t xml:space="preserve"> digital meetings for data </w:t>
+      </w:r>
+      <w:proofErr w:type="spellStart"/>
+      <w:r>
+        <w:rPr>
+          <w:rFonts w:eastAsia="MS Mincho"/>
+        </w:rPr>
+        <w:t>collection</w:t>
+      </w:r>
+      <w:proofErr w:type="spellEnd"/>
+      <w:r>
+        <w:rPr>
+          <w:rFonts w:eastAsia="MS Mincho"/>
+        </w:rPr>
+        <w:t xml:space="preserve">, </w:t>
+      </w:r>
+      <w:proofErr w:type="spellStart"/>
+      <w:r>
+        <w:rPr>
+          <w:rFonts w:eastAsia="MS Mincho"/>
+        </w:rPr>
+        <w:t>collected</w:t>
+      </w:r>
+      <w:proofErr w:type="spellEnd"/>
+      <w:r>
+        <w:rPr>
+          <w:rFonts w:eastAsia="MS Mincho"/>
+        </w:rPr>
+        <w:t xml:space="preserve"> </w:t>
+      </w:r>
+      <w:proofErr w:type="spellStart"/>
+      <w:r>
+        <w:rPr>
+          <w:rFonts w:eastAsia="MS Mincho"/>
+        </w:rPr>
+        <w:t>the</w:t>
+      </w:r>
+      <w:proofErr w:type="spellEnd"/>
+      <w:r>
+        <w:rPr>
+          <w:rFonts w:eastAsia="MS Mincho"/>
+        </w:rPr>
+        <w:t xml:space="preserve"> </w:t>
+      </w:r>
+      <w:proofErr w:type="spellStart"/>
+      <w:r>
+        <w:rPr>
+          <w:rFonts w:eastAsia="MS Mincho"/>
+        </w:rPr>
+        <w:t>given</w:t>
+      </w:r>
+      <w:proofErr w:type="spellEnd"/>
+      <w:r>
+        <w:rPr>
+          <w:rFonts w:eastAsia="MS Mincho"/>
+        </w:rPr>
+        <w:t xml:space="preserve"> </w:t>
+      </w:r>
+      <w:proofErr w:type="spellStart"/>
+      <w:r>
+        <w:rPr>
+          <w:rFonts w:eastAsia="MS Mincho"/>
+        </w:rPr>
+        <w:t>the</w:t>
+      </w:r>
+      <w:proofErr w:type="spellEnd"/>
+      <w:r>
+        <w:rPr>
+          <w:rFonts w:eastAsia="MS Mincho"/>
+        </w:rPr>
+        <w:t xml:space="preserve"> </w:t>
+      </w:r>
+      <w:proofErr w:type="spellStart"/>
+      <w:r>
+        <w:rPr>
+          <w:rFonts w:eastAsia="MS Mincho"/>
+        </w:rPr>
+        <w:t>theoretical</w:t>
+      </w:r>
+      <w:proofErr w:type="spellEnd"/>
+      <w:r>
+        <w:rPr>
+          <w:rFonts w:eastAsia="MS Mincho"/>
+        </w:rPr>
+        <w:t xml:space="preserve"> framework it abstracts </w:t>
+      </w:r>
+      <w:proofErr w:type="spellStart"/>
+      <w:r>
+        <w:rPr>
+          <w:rFonts w:eastAsia="MS Mincho"/>
+        </w:rPr>
+        <w:t>that</w:t>
+      </w:r>
+      <w:proofErr w:type="spellEnd"/>
+      <w:r>
+        <w:rPr>
+          <w:rFonts w:eastAsia="MS Mincho"/>
+        </w:rPr>
+        <w:t xml:space="preserve"> </w:t>
+      </w:r>
+      <w:proofErr w:type="spellStart"/>
+      <w:r>
+        <w:rPr>
+          <w:rFonts w:eastAsia="MS Mincho"/>
+        </w:rPr>
+        <w:t>the</w:t>
+      </w:r>
+      <w:proofErr w:type="spellEnd"/>
+      <w:r>
+        <w:rPr>
+          <w:rFonts w:eastAsia="MS Mincho"/>
+        </w:rPr>
+        <w:t xml:space="preserve"> </w:t>
+      </w:r>
+      <w:proofErr w:type="spellStart"/>
+      <w:r>
+        <w:rPr>
+          <w:rFonts w:eastAsia="MS Mincho"/>
+        </w:rPr>
+        <w:t>development</w:t>
+      </w:r>
+      <w:proofErr w:type="spellEnd"/>
+      <w:r>
+        <w:rPr>
+          <w:rFonts w:eastAsia="MS Mincho"/>
+        </w:rPr>
+        <w:t xml:space="preserve"> </w:t>
+      </w:r>
+      <w:proofErr w:type="spellStart"/>
+      <w:r>
+        <w:rPr>
+          <w:rFonts w:eastAsia="MS Mincho"/>
+        </w:rPr>
+        <w:t>of</w:t>
+      </w:r>
+      <w:proofErr w:type="spellEnd"/>
+      <w:r>
+        <w:rPr>
+          <w:rFonts w:eastAsia="MS Mincho"/>
+        </w:rPr>
+        <w:t xml:space="preserve"> </w:t>
+      </w:r>
+      <w:proofErr w:type="spellStart"/>
+      <w:r>
+        <w:rPr>
+          <w:rFonts w:eastAsia="MS Mincho"/>
+        </w:rPr>
+        <w:t>the</w:t>
+      </w:r>
+      <w:proofErr w:type="spellEnd"/>
+      <w:r>
+        <w:rPr>
+          <w:rFonts w:eastAsia="MS Mincho"/>
+        </w:rPr>
+        <w:t xml:space="preserve"> </w:t>
+      </w:r>
+      <w:proofErr w:type="spellStart"/>
+      <w:r>
+        <w:rPr>
+          <w:rFonts w:eastAsia="MS Mincho"/>
+        </w:rPr>
+        <w:t>company</w:t>
+      </w:r>
+      <w:proofErr w:type="spellEnd"/>
+      <w:r>
+        <w:rPr>
+          <w:rFonts w:eastAsia="MS Mincho"/>
+        </w:rPr>
+        <w:t xml:space="preserve"> </w:t>
+      </w:r>
+      <w:proofErr w:type="spellStart"/>
+      <w:r>
+        <w:rPr>
+          <w:rFonts w:eastAsia="MS Mincho"/>
+        </w:rPr>
+        <w:t>and</w:t>
+      </w:r>
+      <w:proofErr w:type="spellEnd"/>
+      <w:r>
+        <w:rPr>
+          <w:rFonts w:eastAsia="MS Mincho"/>
+        </w:rPr>
+        <w:t xml:space="preserve"> its </w:t>
+      </w:r>
+      <w:proofErr w:type="spellStart"/>
+      <w:r>
+        <w:rPr>
+          <w:rFonts w:eastAsia="MS Mincho"/>
+        </w:rPr>
+        <w:t>collaborators</w:t>
+      </w:r>
+      <w:proofErr w:type="spellEnd"/>
+      <w:r>
+        <w:rPr>
+          <w:rFonts w:eastAsia="MS Mincho"/>
+        </w:rPr>
+        <w:t xml:space="preserve"> </w:t>
+      </w:r>
+      <w:proofErr w:type="spellStart"/>
+      <w:r>
+        <w:rPr>
+          <w:rFonts w:eastAsia="MS Mincho"/>
+        </w:rPr>
+        <w:t>vehemently</w:t>
+      </w:r>
+      <w:proofErr w:type="spellEnd"/>
+      <w:r>
+        <w:rPr>
+          <w:rFonts w:eastAsia="MS Mincho"/>
+        </w:rPr>
+        <w:t xml:space="preserve"> </w:t>
+      </w:r>
+      <w:proofErr w:type="spellStart"/>
+      <w:r>
+        <w:rPr>
+          <w:rFonts w:eastAsia="MS Mincho"/>
+        </w:rPr>
+        <w:t>needs</w:t>
+      </w:r>
+      <w:proofErr w:type="spellEnd"/>
+      <w:r>
+        <w:rPr>
+          <w:rFonts w:eastAsia="MS Mincho"/>
+        </w:rPr>
+        <w:t xml:space="preserve"> management software </w:t>
+      </w:r>
+      <w:proofErr w:type="spellStart"/>
+      <w:r>
+        <w:rPr>
+          <w:rFonts w:eastAsia="MS Mincho"/>
+        </w:rPr>
+        <w:t>with</w:t>
+      </w:r>
+      <w:proofErr w:type="spellEnd"/>
+      <w:r>
+        <w:rPr>
+          <w:rFonts w:eastAsia="MS Mincho"/>
+        </w:rPr>
+        <w:t xml:space="preserve"> </w:t>
+      </w:r>
+      <w:proofErr w:type="spellStart"/>
+      <w:r>
+        <w:rPr>
+          <w:rFonts w:eastAsia="MS Mincho"/>
+        </w:rPr>
+        <w:t>an</w:t>
+      </w:r>
+      <w:proofErr w:type="spellEnd"/>
+      <w:r>
+        <w:rPr>
+          <w:rFonts w:eastAsia="MS Mincho"/>
+        </w:rPr>
+        <w:t xml:space="preserve"> </w:t>
+      </w:r>
+      <w:proofErr w:type="spellStart"/>
+      <w:r>
+        <w:rPr>
+          <w:rFonts w:eastAsia="MS Mincho"/>
+        </w:rPr>
+        <w:t>emphasis</w:t>
+      </w:r>
+      <w:proofErr w:type="spellEnd"/>
+      <w:r>
+        <w:rPr>
+          <w:rFonts w:eastAsia="MS Mincho"/>
+        </w:rPr>
+        <w:t xml:space="preserve"> </w:t>
+      </w:r>
+      <w:proofErr w:type="spellStart"/>
+      <w:r>
+        <w:rPr>
+          <w:rFonts w:eastAsia="MS Mincho"/>
+        </w:rPr>
+        <w:t>on</w:t>
+      </w:r>
+      <w:proofErr w:type="spellEnd"/>
+      <w:r>
+        <w:rPr>
+          <w:rFonts w:eastAsia="MS Mincho"/>
+        </w:rPr>
+        <w:t xml:space="preserve"> </w:t>
+      </w:r>
+      <w:proofErr w:type="spellStart"/>
+      <w:r>
+        <w:rPr>
+          <w:rFonts w:eastAsia="MS Mincho"/>
+        </w:rPr>
+        <w:t>managerial</w:t>
+      </w:r>
+      <w:proofErr w:type="spellEnd"/>
+      <w:r>
+        <w:rPr>
+          <w:rFonts w:eastAsia="MS Mincho"/>
+        </w:rPr>
+        <w:t xml:space="preserve"> </w:t>
+      </w:r>
+      <w:proofErr w:type="spellStart"/>
+      <w:r>
+        <w:rPr>
+          <w:rFonts w:eastAsia="MS Mincho"/>
+        </w:rPr>
+        <w:t>information</w:t>
+      </w:r>
+      <w:proofErr w:type="spellEnd"/>
+      <w:r>
+        <w:rPr>
+          <w:rFonts w:eastAsia="MS Mincho"/>
+        </w:rPr>
+        <w:t>.</w:t>
+      </w:r>
     </w:p>
     <w:p>
       <w:pPr>
@@ -2880,7 +4744,13 @@
         <w:t>Keywords</w:t>
       </w:r>
       <w:r>
-        <w:t>: Recomenda-se que o autor traduza para o inglês as Palavras-Chave em português e faça, se necessário, os ajustes referentes à conversão dos idiomas.</w:t>
+        <w:t xml:space="preserve">: </w:t>
+      </w:r>
+      <w:r>
+        <w:rPr>
+          <w:color w:val="FF0000"/>
+        </w:rPr>
+        <w:t>Recomenda-se que o autor traduza para o inglês as Palavras-Chave em português e faça, se necessário, os ajustes referentes à conversão dos idiomas.</w:t>
       </w:r>
     </w:p>
     <w:p>
@@ -3156,7 +5026,6 @@
           <w:b/>
           <w:sz w:val="28"/>
         </w:rPr>
-        <w:lastRenderedPageBreak/>
         <w:t>LISTA DE FIGURAS</w:t>
       </w:r>
     </w:p>
@@ -3687,7 +5556,6 @@
           <w:b/>
           <w:sz w:val="28"/>
         </w:rPr>
-        <w:lastRenderedPageBreak/>
         <w:t>LISTA</w:t>
       </w:r>
       <w:r>
@@ -4081,7 +5949,6 @@
           <w:b/>
           <w:sz w:val="28"/>
         </w:rPr>
-        <w:lastRenderedPageBreak/>
         <w:t>LISTA DE ABREVIATURAS E SIGLAS</w:t>
       </w:r>
     </w:p>
@@ -4672,7 +6539,6 @@
           <w:b/>
           <w:sz w:val="28"/>
         </w:rPr>
-        <w:lastRenderedPageBreak/>
         <w:t>LISTA DE SÍMBOLOS</w:t>
       </w:r>
     </w:p>
@@ -4956,146 +6822,6 @@
     </w:p>
     <w:p>
       <w:pPr>
-        <w:rPr>
-          <w:b/>
-          <w:bCs/>
-          <w:sz w:val="28"/>
-          <w:szCs w:val="28"/>
-        </w:rPr>
-      </w:pPr>
-    </w:p>
-    <w:p>
-      <w:pPr>
-        <w:rPr>
-          <w:b/>
-          <w:bCs/>
-          <w:sz w:val="28"/>
-          <w:szCs w:val="28"/>
-        </w:rPr>
-      </w:pPr>
-    </w:p>
-    <w:p>
-      <w:pPr>
-        <w:rPr>
-          <w:b/>
-          <w:bCs/>
-          <w:sz w:val="28"/>
-          <w:szCs w:val="28"/>
-        </w:rPr>
-      </w:pPr>
-    </w:p>
-    <w:p>
-      <w:pPr>
-        <w:rPr>
-          <w:b/>
-          <w:bCs/>
-          <w:sz w:val="28"/>
-          <w:szCs w:val="28"/>
-        </w:rPr>
-      </w:pPr>
-    </w:p>
-    <w:p>
-      <w:pPr>
-        <w:rPr>
-          <w:b/>
-          <w:bCs/>
-          <w:sz w:val="28"/>
-          <w:szCs w:val="28"/>
-        </w:rPr>
-      </w:pPr>
-    </w:p>
-    <w:p>
-      <w:pPr>
-        <w:rPr>
-          <w:b/>
-          <w:bCs/>
-          <w:sz w:val="28"/>
-          <w:szCs w:val="28"/>
-        </w:rPr>
-      </w:pPr>
-    </w:p>
-    <w:p>
-      <w:pPr>
-        <w:rPr>
-          <w:b/>
-          <w:bCs/>
-          <w:sz w:val="28"/>
-          <w:szCs w:val="28"/>
-        </w:rPr>
-      </w:pPr>
-    </w:p>
-    <w:p>
-      <w:pPr>
-        <w:rPr>
-          <w:b/>
-          <w:bCs/>
-          <w:sz w:val="28"/>
-          <w:szCs w:val="28"/>
-        </w:rPr>
-      </w:pPr>
-    </w:p>
-    <w:p>
-      <w:pPr>
-        <w:rPr>
-          <w:b/>
-          <w:bCs/>
-          <w:sz w:val="28"/>
-          <w:szCs w:val="28"/>
-        </w:rPr>
-      </w:pPr>
-    </w:p>
-    <w:p>
-      <w:pPr>
-        <w:rPr>
-          <w:b/>
-          <w:bCs/>
-          <w:sz w:val="28"/>
-          <w:szCs w:val="28"/>
-        </w:rPr>
-      </w:pPr>
-    </w:p>
-    <w:p>
-      <w:pPr>
-        <w:rPr>
-          <w:b/>
-          <w:bCs/>
-          <w:sz w:val="28"/>
-          <w:szCs w:val="28"/>
-        </w:rPr>
-      </w:pPr>
-    </w:p>
-    <w:p>
-      <w:pPr>
-        <w:rPr>
-          <w:b/>
-          <w:bCs/>
-          <w:sz w:val="28"/>
-          <w:szCs w:val="28"/>
-        </w:rPr>
-      </w:pPr>
-    </w:p>
-    <w:p>
-      <w:pPr>
-        <w:rPr>
-          <w:b/>
-          <w:bCs/>
-          <w:sz w:val="28"/>
-          <w:szCs w:val="28"/>
-        </w:rPr>
-      </w:pPr>
-    </w:p>
-    <w:p>
-      <w:pPr>
-        <w:rPr>
-          <w:b/>
-          <w:bCs/>
-          <w:sz w:val="28"/>
-          <w:szCs w:val="28"/>
-        </w:rPr>
-      </w:pPr>
-    </w:p>
-    <w:p>
-      <w:pPr>
         <w:jc w:val="center"/>
         <w:rPr>
           <w:b/>
@@ -5107,7 +6833,6 @@
           <w:b/>
           <w:sz w:val="28"/>
         </w:rPr>
-        <w:lastRenderedPageBreak/>
         <w:t>SUMÁRIO</w:t>
       </w:r>
     </w:p>
@@ -6574,17 +8299,16 @@
           <w:szCs w:val="28"/>
         </w:rPr>
       </w:pPr>
-      <w:bookmarkStart w:id="2" w:name="_Toc532182753"/>
+      <w:bookmarkStart w:id="1" w:name="_Toc532182753"/>
       <w:r>
         <w:rPr>
           <w:caps w:val="0"/>
           <w:sz w:val="28"/>
           <w:szCs w:val="28"/>
         </w:rPr>
-        <w:lastRenderedPageBreak/>
         <w:t>Introdução</w:t>
       </w:r>
-      <w:bookmarkEnd w:id="2"/>
+      <w:bookmarkEnd w:id="1"/>
     </w:p>
     <w:p/>
     <w:p/>
@@ -6759,17 +8483,17 @@
         <w:ind w:left="321" w:firstLine="679"/>
       </w:pPr>
       <w:r>
-        <w:t>Desta forma, este trabalho de graduação tem como objetivo criar um sistema web onde, serão alimentados dados Administrativos, Contábeis, Compras, Financeiros, Fiscais, Logísticos, Operacionais e de Recursos Humanos, que serão alocados em um banco de dados MySQL</w:t>
+        <w:t xml:space="preserve">Desta forma, este trabalho de graduação tem como objetivo criar um sistema web onde, serão alimentados dados Administrativos, Contábeis, Compras, Financeiros, Fiscais, </w:t>
+      </w:r>
+      <w:r>
+        <w:lastRenderedPageBreak/>
+        <w:t>Logísticos, Operacionais e de Recursos Humanos, que serão alocados em um banco de dados MySQL</w:t>
       </w:r>
       <w:r>
         <w:t xml:space="preserve"> e uma aplicação baseada em LARAVEL</w:t>
       </w:r>
       <w:r>
-        <w:t xml:space="preserve">. O processo de transformação de </w:t>
-      </w:r>
-      <w:r>
-        <w:lastRenderedPageBreak/>
-        <w:t>dados em Relatórios Gerenciais será utilizado como foco principal para tomada de decisões</w:t>
+        <w:t>. O processo de transformação de dados em Relatórios Gerenciais será utilizado como foco principal para tomada de decisões</w:t>
       </w:r>
       <w:r>
         <w:t xml:space="preserve">, </w:t>
@@ -6852,7 +8576,7 @@
           <w:szCs w:val="28"/>
         </w:rPr>
       </w:pPr>
-      <w:bookmarkStart w:id="3" w:name="_Toc532182754"/>
+      <w:bookmarkStart w:id="2" w:name="_Toc532182754"/>
       <w:r>
         <w:rPr>
           <w:sz w:val="28"/>
@@ -6860,96 +8584,96 @@
         </w:rPr>
         <w:t>1.1. Definição do problema</w:t>
       </w:r>
+      <w:bookmarkEnd w:id="2"/>
+    </w:p>
+    <w:p>
+      <w:pPr>
+        <w:spacing w:line="360" w:lineRule="auto"/>
+        <w:jc w:val="both"/>
+      </w:pPr>
+    </w:p>
+    <w:p>
+      <w:pPr>
+        <w:spacing w:line="360" w:lineRule="auto"/>
+        <w:jc w:val="both"/>
+      </w:pPr>
+    </w:p>
+    <w:p>
+      <w:pPr>
+        <w:spacing w:line="360" w:lineRule="auto"/>
+        <w:jc w:val="both"/>
+      </w:pPr>
+      <w:r>
+        <w:t xml:space="preserve">Ambientes corporativos são sistemas orgânicos e influenciáveis a diversos fatores, como: relacionamento, cliente, infraestrutura, meio ambiente, entre outros (CHIAVENATO, 2003). A pesquisa anual do </w:t>
+      </w:r>
+      <w:proofErr w:type="spellStart"/>
+      <w:r>
+        <w:t>PortalERP</w:t>
+      </w:r>
+      <w:proofErr w:type="spellEnd"/>
+      <w:r>
+        <w:t xml:space="preserve">, um dos principais canais de informação sobre sistemas de gestão no país, realizada em janeiro de 2017 junto a mais de 4.000 empresas, catalogou os 60 sistemas gerenciais mais usados no país e constatou que as empresas </w:t>
+      </w:r>
+      <w:r>
+        <w:lastRenderedPageBreak/>
+        <w:t xml:space="preserve">brasileiras usam mais de 320 sistemas de gestão diferentes. O nicho de Pequenas empresas hoje utiliza meios de controles arcaicos como Excel, Word, e Livros Contábeis fazendo com que o resgate de informações para a tomada de decisões não seja fidedigno e sujeito a erros. Segundo </w:t>
+      </w:r>
+      <w:r>
+        <w:t xml:space="preserve">PEREIRA &amp; FONSECA </w:t>
+      </w:r>
+      <w:r>
+        <w:t>(1997, p.241) “Os sistemas de informação são mecanismos de apoio à gestão, desenvolvidos com base na tecnologia da informação e como suporte da informática para atuar como condutores das informações que visam facilitar, agilizar e otimizar o processo decisório nas organizações”.</w:t>
+      </w:r>
+    </w:p>
+    <w:p>
+      <w:pPr>
+        <w:spacing w:line="360" w:lineRule="auto"/>
+        <w:jc w:val="both"/>
+        <w:rPr>
+          <w:color w:val="FF0000"/>
+        </w:rPr>
+      </w:pPr>
+      <w:r>
+        <w:t>Este tema problematiza-se a partir de uma necessidade de que, as Pequenas Empresas que estão presas a um sistema arcaico de informações, não tem capital para comprar ou alugar um software que supra suas necessidades de entrega de relatórios para tomada de decisões, ou seja, determinar qual caminho aquela empresa deve seguir para se manter competitiva.</w:t>
+      </w:r>
+    </w:p>
+    <w:p>
+      <w:pPr>
+        <w:spacing w:line="360" w:lineRule="auto"/>
+        <w:jc w:val="both"/>
+      </w:pPr>
+    </w:p>
+    <w:p>
+      <w:pPr>
+        <w:spacing w:line="360" w:lineRule="auto"/>
+        <w:jc w:val="both"/>
+      </w:pPr>
+    </w:p>
+    <w:p>
+      <w:pPr>
+        <w:spacing w:line="360" w:lineRule="auto"/>
+        <w:jc w:val="both"/>
+      </w:pPr>
+    </w:p>
+    <w:p>
+      <w:pPr>
+        <w:pStyle w:val="Ttulo2"/>
+        <w:spacing w:line="360" w:lineRule="auto"/>
+        <w:jc w:val="both"/>
+        <w:rPr>
+          <w:sz w:val="28"/>
+          <w:szCs w:val="28"/>
+        </w:rPr>
+      </w:pPr>
+      <w:bookmarkStart w:id="3" w:name="_Toc532182755"/>
+      <w:r>
+        <w:rPr>
+          <w:sz w:val="28"/>
+          <w:szCs w:val="28"/>
+        </w:rPr>
+        <w:t>1.2. Objetivo</w:t>
+      </w:r>
       <w:bookmarkEnd w:id="3"/>
-    </w:p>
-    <w:p>
-      <w:pPr>
-        <w:spacing w:line="360" w:lineRule="auto"/>
-        <w:jc w:val="both"/>
-      </w:pPr>
-    </w:p>
-    <w:p>
-      <w:pPr>
-        <w:spacing w:line="360" w:lineRule="auto"/>
-        <w:jc w:val="both"/>
-      </w:pPr>
-    </w:p>
-    <w:p>
-      <w:pPr>
-        <w:spacing w:line="360" w:lineRule="auto"/>
-        <w:jc w:val="both"/>
-      </w:pPr>
-      <w:r>
-        <w:t xml:space="preserve">Ambientes corporativos são sistemas orgânicos e influenciáveis a diversos fatores, como: relacionamento, cliente, infraestrutura, meio ambiente, entre outros (CHIAVENATO, 2003). A pesquisa anual do </w:t>
-      </w:r>
-      <w:proofErr w:type="spellStart"/>
-      <w:r>
-        <w:t>PortalERP</w:t>
-      </w:r>
-      <w:proofErr w:type="spellEnd"/>
-      <w:r>
-        <w:t xml:space="preserve">, um dos principais canais de informação sobre sistemas de gestão no país, realizada em janeiro de 2017 junto a mais de 4.000 empresas, catalogou os 60 sistemas gerenciais mais usados no país e constatou que as empresas brasileiras usam mais de 320 sistemas de gestão diferentes. O nicho de Pequenas empresas hoje utiliza meios de controles arcaicos como Excel, Word, e Livros Contábeis fazendo com </w:t>
-      </w:r>
-      <w:r>
-        <w:lastRenderedPageBreak/>
-        <w:t xml:space="preserve">que o resgate de informações para a tomada de decisões não seja fidedigno e sujeito a erros. Segundo </w:t>
-      </w:r>
-      <w:r>
-        <w:t xml:space="preserve">PEREIRA &amp; FONSECA </w:t>
-      </w:r>
-      <w:r>
-        <w:t>(1997, p.241) “Os sistemas de informação são mecanismos de apoio à gestão, desenvolvidos com base na tecnologia da informação e como suporte da informática para atuar como condutores das informações que visam facilitar, agilizar e otimizar o processo decisório nas organizações”.</w:t>
-      </w:r>
-    </w:p>
-    <w:p>
-      <w:pPr>
-        <w:spacing w:line="360" w:lineRule="auto"/>
-        <w:jc w:val="both"/>
-        <w:rPr>
-          <w:color w:val="FF0000"/>
-        </w:rPr>
-      </w:pPr>
-      <w:r>
-        <w:t>Este tema problematiza-se a partir de uma necessidade de que, as Pequenas Empresas que estão presas a um sistema arcaico de informações, não tem capital para comprar ou alugar um software que supra suas necessidades de entrega de relatórios para tomada de decisões, ou seja, determinar qual caminho aquela empresa deve seguir para se manter competitiva.</w:t>
-      </w:r>
-    </w:p>
-    <w:p>
-      <w:pPr>
-        <w:spacing w:line="360" w:lineRule="auto"/>
-        <w:jc w:val="both"/>
-      </w:pPr>
-    </w:p>
-    <w:p>
-      <w:pPr>
-        <w:spacing w:line="360" w:lineRule="auto"/>
-        <w:jc w:val="both"/>
-      </w:pPr>
-    </w:p>
-    <w:p>
-      <w:pPr>
-        <w:spacing w:line="360" w:lineRule="auto"/>
-        <w:jc w:val="both"/>
-      </w:pPr>
-    </w:p>
-    <w:p>
-      <w:pPr>
-        <w:pStyle w:val="Ttulo2"/>
-        <w:spacing w:line="360" w:lineRule="auto"/>
-        <w:jc w:val="both"/>
-        <w:rPr>
-          <w:sz w:val="28"/>
-          <w:szCs w:val="28"/>
-        </w:rPr>
-      </w:pPr>
-      <w:bookmarkStart w:id="4" w:name="_Toc532182755"/>
-      <w:r>
-        <w:rPr>
-          <w:sz w:val="28"/>
-          <w:szCs w:val="28"/>
-        </w:rPr>
-        <w:t>1.2. Objetivo</w:t>
-      </w:r>
-      <w:bookmarkEnd w:id="4"/>
     </w:p>
     <w:p/>
     <w:p>
@@ -7118,6 +8842,7 @@
         <w:jc w:val="both"/>
       </w:pPr>
       <w:r>
+        <w:lastRenderedPageBreak/>
         <w:t>Analisar as percepções dos clientes que necessitam de um software gerencial sobre a importância do Relatório Gerencial;</w:t>
       </w:r>
     </w:p>
@@ -7137,7 +8862,6 @@
         <w:jc w:val="both"/>
       </w:pPr>
       <w:r>
-        <w:lastRenderedPageBreak/>
         <w:t>Propor ações de melhoria para o principal Sistema de Informações Gerenciais.</w:t>
       </w:r>
     </w:p>
@@ -7302,6 +9026,7 @@
         <w:rPr>
           <w:bCs/>
         </w:rPr>
+        <w:lastRenderedPageBreak/>
         <w:t xml:space="preserve">No </w:t>
       </w:r>
       <w:r>
@@ -7350,174 +9075,180 @@
         <w:rPr>
           <w:bCs/>
         </w:rPr>
+        <w:t xml:space="preserve">Contábil, a ciência a qual conhecemos agora. Com o surgimento das Escolas de Pensadores Contábil na qual se destacaram: Materialismo Substancial, Personalismo, </w:t>
+      </w:r>
+      <w:proofErr w:type="spellStart"/>
+      <w:r>
+        <w:rPr>
+          <w:bCs/>
+        </w:rPr>
+        <w:t>Controlismo</w:t>
+      </w:r>
+      <w:proofErr w:type="spellEnd"/>
+      <w:r>
+        <w:rPr>
+          <w:bCs/>
+        </w:rPr>
+        <w:t xml:space="preserve">, </w:t>
+      </w:r>
+      <w:proofErr w:type="spellStart"/>
+      <w:r>
+        <w:rPr>
+          <w:bCs/>
+        </w:rPr>
+        <w:t>Reditualismo</w:t>
+      </w:r>
+      <w:proofErr w:type="spellEnd"/>
+      <w:r>
+        <w:rPr>
+          <w:bCs/>
+        </w:rPr>
+        <w:t xml:space="preserve">, </w:t>
+      </w:r>
+      <w:proofErr w:type="spellStart"/>
+      <w:r>
+        <w:rPr>
+          <w:bCs/>
+        </w:rPr>
+        <w:t>Aziendalismo</w:t>
+      </w:r>
+      <w:proofErr w:type="spellEnd"/>
+      <w:r>
+        <w:rPr>
+          <w:bCs/>
+        </w:rPr>
+        <w:t xml:space="preserve">, </w:t>
+      </w:r>
+      <w:proofErr w:type="spellStart"/>
+      <w:r>
+        <w:rPr>
+          <w:bCs/>
+        </w:rPr>
+        <w:t>Patrimonizalismo</w:t>
+      </w:r>
+      <w:proofErr w:type="spellEnd"/>
+      <w:r>
+        <w:rPr>
+          <w:bCs/>
+        </w:rPr>
+        <w:t xml:space="preserve">. (e-book DOUTRINA CIENTÍFICA DA CONTABILIDADE, ACESSO EM 07/04/20). </w:t>
+      </w:r>
+    </w:p>
+    <w:p>
+      <w:pPr>
+        <w:spacing w:line="360" w:lineRule="auto"/>
+        <w:jc w:val="both"/>
+        <w:rPr>
+          <w:bCs/>
+        </w:rPr>
+      </w:pPr>
+    </w:p>
+    <w:p>
+      <w:pPr>
+        <w:spacing w:line="360" w:lineRule="auto"/>
+        <w:jc w:val="both"/>
+        <w:rPr>
+          <w:bCs/>
+        </w:rPr>
+      </w:pPr>
+      <w:r>
+        <w:rPr>
+          <w:bCs/>
+        </w:rPr>
+        <w:t xml:space="preserve">No século XVII onde Pascal já teria inventado a calculadora, a Contabilidade ainda era confundida com a ciência da administração, e o patrimônio segundo os postulados jurídicos se definia como um direito. Nesta época a Contabilidade já era uma formação acadêmica nas Faculdades Italianas, recompensadas pelos seus estudos na área Contábil, Francesco Villa veio a se tornar Cadeira acadêmica e modificou os conceitos tradicionais de contabilidade, segundo os quais escrituração e guarda livros poderiam ser feitas por qualquer pessoa com um pouco de inteligência. </w:t>
+      </w:r>
+    </w:p>
+    <w:p>
+      <w:pPr>
+        <w:spacing w:line="360" w:lineRule="auto"/>
+        <w:jc w:val="both"/>
+        <w:rPr>
+          <w:bCs/>
+        </w:rPr>
+      </w:pPr>
+    </w:p>
+    <w:p>
+      <w:pPr>
+        <w:spacing w:line="360" w:lineRule="auto"/>
+        <w:jc w:val="both"/>
+        <w:rPr>
+          <w:bCs/>
+        </w:rPr>
+      </w:pPr>
+      <w:r>
+        <w:rPr>
+          <w:bCs/>
+        </w:rPr>
+        <w:t xml:space="preserve">A tratativa </w:t>
+      </w:r>
+      <w:proofErr w:type="spellStart"/>
+      <w:r>
+        <w:rPr>
+          <w:bCs/>
+        </w:rPr>
+        <w:t>Aziendalista</w:t>
+      </w:r>
+      <w:proofErr w:type="spellEnd"/>
+      <w:r>
+        <w:rPr>
+          <w:bCs/>
+        </w:rPr>
+        <w:t xml:space="preserve"> trazia a premissa de que a Contabilidade é o elemento fundamental, de que a Contabilidade é mais do que um registro, é um instrumento básico de gestão. Entretanto a escola Europeia teve peso excessivo da teoria, sem demonstrações práticas, sem pesquisas fundamentais. A exploração teórica das contas e o uso exagerado das partidas dobradas, inviabilizando, em alguns casos, a flexibilidade necessária, principalmente, na Contabilidade Gerencial, preocupando-se demais em demonstrar que a Contabilidade era uma ciência ao invés de dar vazão à pesquisa séria de campo e de grupo.</w:t>
+      </w:r>
+    </w:p>
+    <w:p>
+      <w:pPr>
+        <w:spacing w:line="360" w:lineRule="auto"/>
+        <w:jc w:val="both"/>
+        <w:rPr>
+          <w:bCs/>
+        </w:rPr>
+      </w:pPr>
+    </w:p>
+    <w:p>
+      <w:pPr>
+        <w:spacing w:line="360" w:lineRule="auto"/>
+        <w:jc w:val="both"/>
+        <w:rPr>
+          <w:bCs/>
+        </w:rPr>
+      </w:pPr>
+      <w:r>
+        <w:rPr>
+          <w:bCs/>
+        </w:rPr>
+        <w:t>Assim ficou marcado o período científico, como a era do pensamento, importantíssimo para evolução histórica da contabilidade a partir de uma busca constante de se alçar a Contabilidade na direção de um objeto de estudo. As escolas dos pensamentos e suas doutrinas que vimos aqui, como ponto marcante desta época, tiveram grande expressão na resolução de questões cientificas da contabilidade. Época de grandes pensadores para grandes descobertas.</w:t>
+      </w:r>
+    </w:p>
+    <w:p>
+      <w:pPr>
+        <w:spacing w:line="360" w:lineRule="auto"/>
+        <w:jc w:val="both"/>
+        <w:rPr>
+          <w:bCs/>
+        </w:rPr>
+      </w:pPr>
+    </w:p>
+    <w:p>
+      <w:pPr>
+        <w:spacing w:line="360" w:lineRule="auto"/>
+        <w:jc w:val="both"/>
+        <w:rPr>
+          <w:bCs/>
+        </w:rPr>
+      </w:pPr>
+      <w:r>
+        <w:rPr>
+          <w:bCs/>
+        </w:rPr>
+        <w:t xml:space="preserve">Após o período considerado romântico da contabilidade que foi a era científica, a contabilidade busca novas teorias e sua evolução cada vez mais exigente diante das necessidades começam a transparecer defeitos nas teorias oriundas da escola Europeias, </w:t>
+      </w:r>
+      <w:r>
+        <w:rPr>
+          <w:bCs/>
+        </w:rPr>
         <w:lastRenderedPageBreak/>
-        <w:t xml:space="preserve">Contábil, a ciência a qual conhecemos agora. Com o surgimento das Escolas de Pensadores Contábil na qual se destacaram: Materialismo Substancial, Personalismo, </w:t>
-      </w:r>
-      <w:proofErr w:type="spellStart"/>
-      <w:r>
-        <w:rPr>
-          <w:bCs/>
-        </w:rPr>
-        <w:t>Controlismo</w:t>
-      </w:r>
-      <w:proofErr w:type="spellEnd"/>
-      <w:r>
-        <w:rPr>
-          <w:bCs/>
-        </w:rPr>
-        <w:t xml:space="preserve">, </w:t>
-      </w:r>
-      <w:proofErr w:type="spellStart"/>
-      <w:r>
-        <w:rPr>
-          <w:bCs/>
-        </w:rPr>
-        <w:t>Reditualismo</w:t>
-      </w:r>
-      <w:proofErr w:type="spellEnd"/>
-      <w:r>
-        <w:rPr>
-          <w:bCs/>
-        </w:rPr>
-        <w:t xml:space="preserve">, </w:t>
-      </w:r>
-      <w:proofErr w:type="spellStart"/>
-      <w:r>
-        <w:rPr>
-          <w:bCs/>
-        </w:rPr>
-        <w:t>Aziendalismo</w:t>
-      </w:r>
-      <w:proofErr w:type="spellEnd"/>
-      <w:r>
-        <w:rPr>
-          <w:bCs/>
-        </w:rPr>
-        <w:t xml:space="preserve">, </w:t>
-      </w:r>
-      <w:proofErr w:type="spellStart"/>
-      <w:r>
-        <w:rPr>
-          <w:bCs/>
-        </w:rPr>
-        <w:t>Patrimonizalismo</w:t>
-      </w:r>
-      <w:proofErr w:type="spellEnd"/>
-      <w:r>
-        <w:rPr>
-          <w:bCs/>
-        </w:rPr>
-        <w:t xml:space="preserve">. (e-book DOUTRINA CIENTÍFICA DA CONTABILIDADE, ACESSO EM 07/04/20). </w:t>
-      </w:r>
-    </w:p>
-    <w:p>
-      <w:pPr>
-        <w:spacing w:line="360" w:lineRule="auto"/>
-        <w:jc w:val="both"/>
-        <w:rPr>
-          <w:bCs/>
-        </w:rPr>
-      </w:pPr>
-    </w:p>
-    <w:p>
-      <w:pPr>
-        <w:spacing w:line="360" w:lineRule="auto"/>
-        <w:jc w:val="both"/>
-        <w:rPr>
-          <w:bCs/>
-        </w:rPr>
-      </w:pPr>
-      <w:r>
-        <w:rPr>
-          <w:bCs/>
-        </w:rPr>
-        <w:t xml:space="preserve">No século XVII onde Pascal já teria inventado a calculadora, a Contabilidade ainda era confundida com a ciência da administração, e o patrimônio segundo os postulados jurídicos se definia como um direito. Nesta época a Contabilidade já era uma formação acadêmica nas Faculdades Italianas, recompensadas pelos seus estudos na área Contábil, Francesco Villa veio a se tornar Cadeira acadêmica e modificou os conceitos tradicionais de contabilidade, segundo os quais escrituração e guarda livros poderiam ser feitas por qualquer pessoa com um pouco de inteligência. </w:t>
-      </w:r>
-    </w:p>
-    <w:p>
-      <w:pPr>
-        <w:spacing w:line="360" w:lineRule="auto"/>
-        <w:jc w:val="both"/>
-        <w:rPr>
-          <w:bCs/>
-        </w:rPr>
-      </w:pPr>
-    </w:p>
-    <w:p>
-      <w:pPr>
-        <w:spacing w:line="360" w:lineRule="auto"/>
-        <w:jc w:val="both"/>
-        <w:rPr>
-          <w:bCs/>
-        </w:rPr>
-      </w:pPr>
-      <w:r>
-        <w:rPr>
-          <w:bCs/>
-        </w:rPr>
-        <w:t xml:space="preserve">A tratativa </w:t>
-      </w:r>
-      <w:proofErr w:type="spellStart"/>
-      <w:r>
-        <w:rPr>
-          <w:bCs/>
-        </w:rPr>
-        <w:t>Aziendalista</w:t>
-      </w:r>
-      <w:proofErr w:type="spellEnd"/>
-      <w:r>
-        <w:rPr>
-          <w:bCs/>
-        </w:rPr>
-        <w:t xml:space="preserve"> trazia a premissa de que a Contabilidade é o elemento fundamental, de que a Contabilidade é mais do que um registro, é um instrumento básico de gestão. Entretanto a escola Europeia teve peso excessivo da teoria, sem demonstrações práticas, sem pesquisas fundamentais. A exploração teórica das contas e o uso exagerado das partidas dobradas, inviabilizando, em alguns casos, a flexibilidade necessária, principalmente, na Contabilidade Gerencial, preocupando-se demais em demonstrar que a Contabilidade era uma ciência ao invés de dar vazão à pesquisa séria de campo e de grupo.</w:t>
-      </w:r>
-    </w:p>
-    <w:p>
-      <w:pPr>
-        <w:spacing w:line="360" w:lineRule="auto"/>
-        <w:jc w:val="both"/>
-        <w:rPr>
-          <w:bCs/>
-        </w:rPr>
-      </w:pPr>
-    </w:p>
-    <w:p>
-      <w:pPr>
-        <w:spacing w:line="360" w:lineRule="auto"/>
-        <w:jc w:val="both"/>
-        <w:rPr>
-          <w:bCs/>
-        </w:rPr>
-      </w:pPr>
-      <w:r>
-        <w:rPr>
-          <w:bCs/>
-        </w:rPr>
-        <w:t>Assim ficou marcado o período científico, como a era do pensamento, importantíssimo para evolução histórica da contabilidade a partir de uma busca constante de se alçar a Contabilidade na direção de um objeto de estudo. As escolas dos pensamentos e suas doutrinas que vimos aqui, como ponto marcante desta época, tiveram grande expressão na resolução de questões cientificas da contabilidade. Época de grandes pensadores para grandes descobertas.</w:t>
-      </w:r>
-    </w:p>
-    <w:p>
-      <w:pPr>
-        <w:spacing w:line="360" w:lineRule="auto"/>
-        <w:jc w:val="both"/>
-        <w:rPr>
-          <w:bCs/>
-        </w:rPr>
-      </w:pPr>
-    </w:p>
-    <w:p>
-      <w:pPr>
-        <w:spacing w:line="360" w:lineRule="auto"/>
-        <w:jc w:val="both"/>
-        <w:rPr>
-          <w:bCs/>
-        </w:rPr>
-      </w:pPr>
-      <w:r>
-        <w:rPr>
-          <w:bCs/>
-        </w:rPr>
-        <w:t>Após o período considerado romântico da contabilidade que foi a era científica, a contabilidade busca novas teorias e sua evolução cada vez mais exigente diante das necessidades começam a transparecer defeitos nas teorias oriundas da escola Europeias, fragilizada pela falta de pesquisas, preocupação demasiada pelas demonstrações que a contabilidade é ciência, uso exagerado das partidas dobradas e outros fatores.</w:t>
+        <w:t>fragilizada pela falta de pesquisas, preocupação demasiada pelas demonstrações que a contabilidade é ciência, uso exagerado das partidas dobradas e outros fatores.</w:t>
       </w:r>
     </w:p>
     <w:p>
@@ -7541,7 +9272,6 @@
         <w:jc w:val="both"/>
       </w:pPr>
       <w:r>
-        <w:lastRenderedPageBreak/>
         <w:t>Plano de Contas</w:t>
       </w:r>
     </w:p>
@@ -7668,17 +9398,17 @@
         <w:t xml:space="preserve">IUDÍCIBUS </w:t>
       </w:r>
       <w:r>
-        <w:t xml:space="preserve">(2004), Demonstração do Resultado do Exercício é o relatório que traz o resumo parametrizado das receitas e despesas de uma empresa em determinado período, é apresentado de uma forma em que as receitas subtraem as despesas gerando um lucro ou prejuízo. Para </w:t>
+        <w:t xml:space="preserve">(2004), Demonstração do Resultado do Exercício é o relatório que traz o resumo parametrizado das receitas e despesas de uma empresa em determinado </w:t>
+      </w:r>
+      <w:r>
+        <w:lastRenderedPageBreak/>
+        <w:t xml:space="preserve">período, é apresentado de uma forma em que as receitas subtraem as despesas gerando um lucro ou prejuízo. Para </w:t>
       </w:r>
       <w:r>
         <w:t xml:space="preserve">MARION </w:t>
       </w:r>
       <w:r>
-        <w:t xml:space="preserve">(2009), a DRE é um demonstrativo contábil que gera informações relevantes através do confronto de despesas e receitas para a tomada de decisão, tendo como uma das principais funções confrontar todas as despesas realizadas, assim como </w:t>
-      </w:r>
-      <w:r>
-        <w:lastRenderedPageBreak/>
-        <w:t>as receitas que foram recebidas pela empresa no ano em questão. Sendo assim, se tornando uma forma de especificar todas as operações uma a uma, dentro dos grupos de contas patrimoniais a que pertencem.</w:t>
+        <w:t>(2009), a DRE é um demonstrativo contábil que gera informações relevantes através do confronto de despesas e receitas para a tomada de decisão, tendo como uma das principais funções confrontar todas as despesas realizadas, assim como as receitas que foram recebidas pela empresa no ano em questão. Sendo assim, se tornando uma forma de especificar todas as operações uma a uma, dentro dos grupos de contas patrimoniais a que pertencem.</w:t>
       </w:r>
     </w:p>
     <w:p>
@@ -8322,18 +10052,6 @@
     </w:p>
     <w:p>
       <w:pPr>
-        <w:spacing w:line="360" w:lineRule="auto"/>
-        <w:jc w:val="both"/>
-      </w:pPr>
-    </w:p>
-    <w:p>
-      <w:pPr>
-        <w:spacing w:line="360" w:lineRule="auto"/>
-        <w:jc w:val="both"/>
-      </w:pPr>
-    </w:p>
-    <w:p>
-      <w:pPr>
         <w:pStyle w:val="Ttulo1"/>
         <w:numPr>
           <w:ilvl w:val="0"/>
@@ -8352,7 +10070,15 @@
           <w:sz w:val="28"/>
           <w:szCs w:val="28"/>
         </w:rPr>
-        <w:t>Desenvolvimento</w:t>
+        <w:t>D</w:t>
+      </w:r>
+      <w:r>
+        <w:rPr>
+          <w:caps w:val="0"/>
+          <w:sz w:val="28"/>
+          <w:szCs w:val="28"/>
+        </w:rPr>
+        <w:t>esenvolvimento</w:t>
       </w:r>
     </w:p>
     <w:p>
@@ -8423,38 +10149,38 @@
           <w:sz w:val="28"/>
           <w:szCs w:val="28"/>
         </w:rPr>
+        <w:t xml:space="preserve"> </w:t>
+      </w:r>
+      <w:r>
+        <w:rPr>
+          <w:sz w:val="28"/>
+          <w:szCs w:val="28"/>
+        </w:rPr>
+        <w:t>Modelagem do Banco de Dados</w:t>
+      </w:r>
+    </w:p>
+    <w:p>
+      <w:pPr>
+        <w:spacing w:line="360" w:lineRule="auto"/>
+        <w:jc w:val="both"/>
+      </w:pPr>
+    </w:p>
+    <w:p>
+      <w:pPr>
+        <w:spacing w:line="360" w:lineRule="auto"/>
+        <w:jc w:val="both"/>
+      </w:pPr>
+    </w:p>
+    <w:p>
+      <w:pPr>
+        <w:spacing w:line="360" w:lineRule="auto"/>
+        <w:jc w:val="both"/>
+      </w:pPr>
+      <w:r>
+        <w:rPr>
+          <w:noProof/>
+        </w:rPr>
         <w:lastRenderedPageBreak/>
-        <w:t xml:space="preserve"> </w:t>
-      </w:r>
-      <w:r>
-        <w:rPr>
-          <w:sz w:val="28"/>
-          <w:szCs w:val="28"/>
-        </w:rPr>
-        <w:t>Modelagem do Banco de Dados</w:t>
-      </w:r>
-    </w:p>
-    <w:p>
-      <w:pPr>
-        <w:spacing w:line="360" w:lineRule="auto"/>
-        <w:jc w:val="both"/>
-      </w:pPr>
-    </w:p>
-    <w:p>
-      <w:pPr>
-        <w:spacing w:line="360" w:lineRule="auto"/>
-        <w:jc w:val="both"/>
-      </w:pPr>
-    </w:p>
-    <w:p>
-      <w:pPr>
-        <w:spacing w:line="360" w:lineRule="auto"/>
-        <w:jc w:val="both"/>
-      </w:pPr>
-      <w:r>
-        <w:rPr>
-          <w:noProof/>
-        </w:rPr>
         <w:drawing>
           <wp:inline distT="0" distB="0" distL="0" distR="0" wp14:anchorId="0F67F132" wp14:editId="1DB4F329">
             <wp:extent cx="2125540" cy="3038475"/>
@@ -8522,6 +10248,66 @@
     </w:p>
     <w:p>
       <w:pPr>
+        <w:spacing w:line="360" w:lineRule="auto"/>
+        <w:jc w:val="both"/>
+      </w:pPr>
+    </w:p>
+    <w:p>
+      <w:pPr>
+        <w:spacing w:line="360" w:lineRule="auto"/>
+        <w:jc w:val="both"/>
+      </w:pPr>
+    </w:p>
+    <w:p>
+      <w:pPr>
+        <w:spacing w:line="360" w:lineRule="auto"/>
+        <w:jc w:val="both"/>
+      </w:pPr>
+    </w:p>
+    <w:p>
+      <w:pPr>
+        <w:spacing w:line="360" w:lineRule="auto"/>
+        <w:jc w:val="both"/>
+      </w:pPr>
+    </w:p>
+    <w:p>
+      <w:pPr>
+        <w:spacing w:line="360" w:lineRule="auto"/>
+        <w:jc w:val="both"/>
+      </w:pPr>
+    </w:p>
+    <w:p>
+      <w:pPr>
+        <w:spacing w:line="360" w:lineRule="auto"/>
+        <w:jc w:val="both"/>
+      </w:pPr>
+    </w:p>
+    <w:p>
+      <w:pPr>
+        <w:spacing w:line="360" w:lineRule="auto"/>
+        <w:jc w:val="both"/>
+      </w:pPr>
+    </w:p>
+    <w:p>
+      <w:pPr>
+        <w:spacing w:line="360" w:lineRule="auto"/>
+        <w:jc w:val="both"/>
+      </w:pPr>
+    </w:p>
+    <w:p>
+      <w:pPr>
+        <w:spacing w:line="360" w:lineRule="auto"/>
+        <w:jc w:val="both"/>
+      </w:pPr>
+    </w:p>
+    <w:p>
+      <w:pPr>
+        <w:spacing w:line="360" w:lineRule="auto"/>
+        <w:jc w:val="both"/>
+      </w:pPr>
+    </w:p>
+    <w:p>
+      <w:pPr>
         <w:pStyle w:val="Ttulo2"/>
         <w:spacing w:line="360" w:lineRule="auto"/>
         <w:jc w:val="both"/>
@@ -8530,8 +10316,8 @@
           <w:szCs w:val="28"/>
         </w:rPr>
       </w:pPr>
-      <w:bookmarkStart w:id="5" w:name="_Toc438245121"/>
-      <w:bookmarkStart w:id="6" w:name="_Toc532182757"/>
+      <w:bookmarkStart w:id="4" w:name="_Toc438245121"/>
+      <w:bookmarkStart w:id="5" w:name="_Toc532182757"/>
       <w:r>
         <w:rPr>
           <w:sz w:val="28"/>
@@ -8560,8 +10346,8 @@
         </w:rPr>
         <w:t xml:space="preserve"> Arquitetura</w:t>
       </w:r>
+      <w:bookmarkEnd w:id="4"/>
       <w:bookmarkEnd w:id="5"/>
-      <w:bookmarkEnd w:id="6"/>
       <w:r>
         <w:rPr>
           <w:sz w:val="28"/>
@@ -8714,8 +10500,14 @@
         <w:spacing w:line="360" w:lineRule="auto"/>
         <w:ind w:firstLine="563"/>
         <w:jc w:val="both"/>
-      </w:pPr>
-      <w:r>
+        <w:rPr>
+          <w:color w:val="FF0000"/>
+        </w:rPr>
+      </w:pPr>
+      <w:r>
+        <w:rPr>
+          <w:color w:val="FF0000"/>
+        </w:rPr>
         <w:t>Os dados extraídos de lançamentos contábeis, tem como padrão organizacional o plano de contas, que determina as Receitas e Despesas da Empresa. Este plano de contas é determinado por Hierarquia que é dividido em 1.0 – Ativos, 2.0 – Passivos, 3.0 – Despesas e 4.0 – Outras Receitas e Despesas conforme planilha abaixo:</w:t>
       </w:r>
     </w:p>
@@ -8797,37 +10589,29 @@
         <w:jc w:val="both"/>
       </w:pPr>
       <w:r>
-        <w:t xml:space="preserve">O objetivo deste trabalho é desenvolver um software que </w:t>
-      </w:r>
-      <w:proofErr w:type="spellStart"/>
-      <w:r>
-        <w:t>permine</w:t>
-      </w:r>
-      <w:proofErr w:type="spellEnd"/>
-      <w:r>
-        <w:t xml:space="preserve"> que, o seu principal </w:t>
-      </w:r>
-      <w:proofErr w:type="spellStart"/>
-      <w:r>
-        <w:t>usuario</w:t>
-      </w:r>
-      <w:proofErr w:type="spellEnd"/>
+        <w:t>O objetivo deste trabalho é desenvolver um software que permi</w:t>
+      </w:r>
+      <w:r>
+        <w:t>t</w:t>
+      </w:r>
+      <w:r>
+        <w:t xml:space="preserve">e que, o seu principal </w:t>
+      </w:r>
+      <w:r>
+        <w:t>usuário</w:t>
+      </w:r>
       <w:r>
         <w:t xml:space="preserve"> da cadeia mais baixa, Analista à mais alta em hierarquia CEO, tenha como foco principal o detalhamento de informações Administrativas, Contábeis e financeiras, especificadamente voltadas para tomadas de decisões, uma vez que em todas as cadeias de comando qualquer falta de atenção com valores podem acarretar em futuramente perdas financeiras ou até mesmo a </w:t>
       </w:r>
-      <w:proofErr w:type="spellStart"/>
-      <w:r>
-        <w:t>falencia</w:t>
-      </w:r>
-      <w:proofErr w:type="spellEnd"/>
+      <w:r>
+        <w:t>falência</w:t>
+      </w:r>
       <w:r>
         <w:t xml:space="preserve"> de empresas, a empresa que requisitou este software, está localizada no estado de São Paulo, cidade de São Paulo. Através da análise dos processos que ocorrem em </w:t>
       </w:r>
-      <w:proofErr w:type="spellStart"/>
-      <w:r>
-        <w:t>ambito</w:t>
-      </w:r>
-      <w:proofErr w:type="spellEnd"/>
+      <w:r>
+        <w:t>âmbito</w:t>
+      </w:r>
       <w:r>
         <w:t xml:space="preserve"> administrativo e em na empresa, percebeu-se que </w:t>
       </w:r>
@@ -9229,9 +11013,6 @@
       <w:pPr>
         <w:spacing w:line="360" w:lineRule="auto"/>
         <w:jc w:val="both"/>
-        <w:rPr>
-          <w:lang w:val="en-US"/>
-        </w:rPr>
       </w:pPr>
       <w:r>
         <w:t xml:space="preserve">DATE, C. </w:t>
@@ -9244,74 +11025,7 @@
       <w:r>
         <w:t xml:space="preserve"> INTRODUÇÃO A SISTEMAS DE BANCOS DE DADOS. 8. ed. Rio de Janeiro: Elsevier, 2003.</w:t>
       </w:r>
-    </w:p>
-    <w:bookmarkEnd w:id="0"/>
-    <w:p>
-      <w:pPr>
-        <w:spacing w:line="360" w:lineRule="auto"/>
-        <w:jc w:val="both"/>
-      </w:pPr>
-    </w:p>
-    <w:p>
-      <w:pPr>
-        <w:spacing w:line="360" w:lineRule="auto"/>
-        <w:jc w:val="both"/>
-      </w:pPr>
-    </w:p>
-    <w:p>
-      <w:pPr>
-        <w:spacing w:line="360" w:lineRule="auto"/>
-        <w:jc w:val="both"/>
-      </w:pPr>
-    </w:p>
-    <w:p>
-      <w:pPr>
-        <w:spacing w:line="360" w:lineRule="auto"/>
-        <w:jc w:val="both"/>
-      </w:pPr>
-    </w:p>
-    <w:p>
-      <w:pPr>
-        <w:spacing w:line="360" w:lineRule="auto"/>
-        <w:jc w:val="both"/>
-      </w:pPr>
-    </w:p>
-    <w:p>
-      <w:pPr>
-        <w:spacing w:line="360" w:lineRule="auto"/>
-        <w:jc w:val="both"/>
-      </w:pPr>
-    </w:p>
-    <w:p>
-      <w:pPr>
-        <w:spacing w:line="360" w:lineRule="auto"/>
-        <w:jc w:val="both"/>
-      </w:pPr>
-    </w:p>
-    <w:p>
-      <w:pPr>
-        <w:spacing w:line="360" w:lineRule="auto"/>
-        <w:jc w:val="both"/>
-      </w:pPr>
-    </w:p>
-    <w:p>
-      <w:pPr>
-        <w:spacing w:line="360" w:lineRule="auto"/>
-        <w:jc w:val="both"/>
-      </w:pPr>
-    </w:p>
-    <w:p>
-      <w:pPr>
-        <w:spacing w:line="360" w:lineRule="auto"/>
-        <w:jc w:val="both"/>
-      </w:pPr>
-    </w:p>
-    <w:p>
-      <w:pPr>
-        <w:spacing w:line="360" w:lineRule="auto"/>
-        <w:ind w:left="0"/>
-        <w:jc w:val="both"/>
-      </w:pPr>
+      <w:bookmarkEnd w:id="0"/>
     </w:p>
     <w:sectPr>
       <w:type w:val="continuous"/>
@@ -9557,7 +11271,7 @@
         <v:path o:extrusionok="f" gradientshapeok="t" o:connecttype="rect"/>
         <o:lock v:ext="edit" aspectratio="t"/>
       </v:shapetype>
-      <v:shape id="_x0000_i1057" type="#_x0000_t75" style="width:3in;height:3in" o:bullet="t">
+      <v:shape id="_x0000_i1044" type="#_x0000_t75" style="width:3in;height:3in" o:bullet="t">
         <v:imagedata r:id="rId1" o:title=""/>
       </v:shape>
     </w:pict>

</xml_diff>